<commit_message>
updated my resume again
</commit_message>
<xml_diff>
--- a/public/Clifton Beale's Resume.docx
+++ b/public/Clifton Beale's Resume.docx
@@ -21,7 +21,7 @@
           <w:szCs w:val="32"/>
           <w:rtl w:val="0"/>
         </w:rPr>
-        <w:t xml:space="preserve">Clifton Beale</w:t>
+        <w:t xml:space="preserve">Clifton Beale | Web Developer</w:t>
       </w:r>
     </w:p>
     <w:p>
@@ -33,6 +33,16 @@
           <w:b w:val="1"/>
         </w:rPr>
       </w:pPr>
+      <w:r>
+        <w:rPr>
+          <w:rFonts w:ascii="Proxima Nova" w:cs="Proxima Nova" w:eastAsia="Proxima Nova" w:hAnsi="Proxima Nova"/>
+          <w:b w:val="1"/>
+          <w:sz w:val="24"/>
+          <w:szCs w:val="24"/>
+          <w:rtl w:val="0"/>
+        </w:rPr>
+        <w:t xml:space="preserve">Freelance Site: </w:t>
+      </w:r>
       <w:hyperlink r:id="rId6">
         <w:r>
           <w:rPr>
@@ -47,316 +57,11 @@
       </w:hyperlink>
       <w:r>
         <w:rPr>
-          <w:rtl w:val="0"/>
-        </w:rPr>
-      </w:r>
-    </w:p>
-    <w:p>
-      <w:pPr>
-        <w:spacing w:line="276" w:lineRule="auto"/>
-        <w:rPr>
-          <w:rFonts w:ascii="Proxima Nova" w:cs="Proxima Nova" w:eastAsia="Proxima Nova" w:hAnsi="Proxima Nova"/>
-          <w:b w:val="1"/>
-          <w:sz w:val="20"/>
-          <w:szCs w:val="20"/>
-        </w:rPr>
-      </w:pPr>
-      <w:r>
-        <w:rPr>
-          <w:rFonts w:ascii="Proxima Nova" w:cs="Proxima Nova" w:eastAsia="Proxima Nova" w:hAnsi="Proxima Nova"/>
-          <w:sz w:val="20"/>
-          <w:szCs w:val="20"/>
-          <w:rtl w:val="0"/>
-        </w:rPr>
-        <w:t xml:space="preserve">A meticulous U.S. Veteran with 3 years experience building performant, accessible, responsive, and scalable web applications;  specializing in building with an abundance of technologies, such as: JavaScript, HTML, CSS, React.js, TypeScript, Node.js, Next.js, &amp; Tailwind CSS. I am currently looking for work as a front-end, or full-stack, web developer. In summary, I completed a 6 month bootcamp program building out a professional portfolio, enhancing overall application response rate by 45%. I have a history of innovating with cutting-edge technologies, including working with AI integration. Also in my toolbelt is a plethora of experience working with CI/CD pipelines like GitHub. Lastly, I have a proven ability to manage teams in both a military and tech setting, while communicating timelines and expectations to clients. </w:t>
-      </w:r>
-      <w:r>
-        <w:rPr>
-          <w:rtl w:val="0"/>
-        </w:rPr>
-      </w:r>
-    </w:p>
-    <w:p>
-      <w:pPr>
-        <w:spacing w:line="240" w:lineRule="auto"/>
-        <w:rPr>
-          <w:rFonts w:ascii="Proxima Nova" w:cs="Proxima Nova" w:eastAsia="Proxima Nova" w:hAnsi="Proxima Nova"/>
-          <w:b w:val="1"/>
-          <w:sz w:val="28"/>
-          <w:szCs w:val="28"/>
-          <w:u w:val="single"/>
-        </w:rPr>
-      </w:pPr>
-      <w:r>
-        <w:rPr>
-          <w:rFonts w:ascii="Proxima Nova" w:cs="Proxima Nova" w:eastAsia="Proxima Nova" w:hAnsi="Proxima Nova"/>
-          <w:b w:val="1"/>
-          <w:sz w:val="28"/>
-          <w:szCs w:val="28"/>
-          <w:u w:val="single"/>
-          <w:rtl w:val="0"/>
-        </w:rPr>
-        <w:t xml:space="preserve">SKILLS</w:t>
-      </w:r>
-    </w:p>
-    <w:p>
-      <w:pPr>
-        <w:spacing w:line="240" w:lineRule="auto"/>
-        <w:rPr>
-          <w:rFonts w:ascii="Proxima Nova" w:cs="Proxima Nova" w:eastAsia="Proxima Nova" w:hAnsi="Proxima Nova"/>
-          <w:sz w:val="24"/>
-          <w:szCs w:val="24"/>
-          <w:u w:val="single"/>
-        </w:rPr>
-      </w:pPr>
-      <w:r>
-        <w:rPr>
-          <w:rFonts w:ascii="Proxima Nova" w:cs="Proxima Nova" w:eastAsia="Proxima Nova" w:hAnsi="Proxima Nova"/>
-          <w:b w:val="1"/>
-          <w:sz w:val="20"/>
-          <w:szCs w:val="20"/>
-          <w:rtl w:val="0"/>
-        </w:rPr>
-        <w:t xml:space="preserve">Languages</w:t>
-      </w:r>
-      <w:r>
-        <w:rPr>
-          <w:rFonts w:ascii="Proxima Nova" w:cs="Proxima Nova" w:eastAsia="Proxima Nova" w:hAnsi="Proxima Nova"/>
-          <w:sz w:val="20"/>
-          <w:szCs w:val="20"/>
-          <w:rtl w:val="0"/>
-        </w:rPr>
-        <w:t xml:space="preserve">: HTML, CSS, JavaScript</w:t>
-      </w:r>
-      <w:r>
-        <w:rPr>
-          <w:rtl w:val="0"/>
-        </w:rPr>
-      </w:r>
-    </w:p>
-    <w:p>
-      <w:pPr>
-        <w:spacing w:line="240" w:lineRule="auto"/>
-        <w:rPr>
-          <w:rFonts w:ascii="Proxima Nova" w:cs="Proxima Nova" w:eastAsia="Proxima Nova" w:hAnsi="Proxima Nova"/>
-          <w:sz w:val="20"/>
-          <w:szCs w:val="20"/>
-        </w:rPr>
-      </w:pPr>
-      <w:r>
-        <w:rPr>
-          <w:rFonts w:ascii="Proxima Nova" w:cs="Proxima Nova" w:eastAsia="Proxima Nova" w:hAnsi="Proxima Nova"/>
-          <w:b w:val="1"/>
-          <w:sz w:val="20"/>
-          <w:szCs w:val="20"/>
-          <w:rtl w:val="0"/>
-        </w:rPr>
-        <w:t xml:space="preserve">Frameworks &amp; Libraries</w:t>
-      </w:r>
-      <w:r>
-        <w:rPr>
-          <w:rFonts w:ascii="Proxima Nova" w:cs="Proxima Nova" w:eastAsia="Proxima Nova" w:hAnsi="Proxima Nova"/>
-          <w:sz w:val="20"/>
-          <w:szCs w:val="20"/>
-          <w:rtl w:val="0"/>
-        </w:rPr>
-        <w:t xml:space="preserve">: Next.js, Node.js, React, TypeScript</w:t>
-      </w:r>
-    </w:p>
-    <w:p>
-      <w:pPr>
-        <w:spacing w:line="240" w:lineRule="auto"/>
-        <w:rPr>
-          <w:rFonts w:ascii="Proxima Nova" w:cs="Proxima Nova" w:eastAsia="Proxima Nova" w:hAnsi="Proxima Nova"/>
-          <w:sz w:val="20"/>
-          <w:szCs w:val="20"/>
-        </w:rPr>
-      </w:pPr>
-      <w:r>
-        <w:rPr>
-          <w:rFonts w:ascii="Proxima Nova" w:cs="Proxima Nova" w:eastAsia="Proxima Nova" w:hAnsi="Proxima Nova"/>
-          <w:b w:val="1"/>
-          <w:sz w:val="20"/>
-          <w:szCs w:val="20"/>
-          <w:rtl w:val="0"/>
-        </w:rPr>
-        <w:t xml:space="preserve">Software</w:t>
-      </w:r>
-      <w:r>
-        <w:rPr>
-          <w:rFonts w:ascii="Proxima Nova" w:cs="Proxima Nova" w:eastAsia="Proxima Nova" w:hAnsi="Proxima Nova"/>
-          <w:sz w:val="20"/>
-          <w:szCs w:val="20"/>
-          <w:rtl w:val="0"/>
-        </w:rPr>
-        <w:t xml:space="preserve">: VSCode, Git, GitHub, Netlify, Vercel, Firebase, Supabase, Prisma</w:t>
-      </w:r>
-    </w:p>
-    <w:p>
-      <w:pPr>
-        <w:spacing w:line="240" w:lineRule="auto"/>
-        <w:rPr>
-          <w:rFonts w:ascii="Proxima Nova" w:cs="Proxima Nova" w:eastAsia="Proxima Nova" w:hAnsi="Proxima Nova"/>
-          <w:sz w:val="20"/>
-          <w:szCs w:val="20"/>
-        </w:rPr>
-      </w:pPr>
-      <w:r>
-        <w:rPr>
-          <w:rFonts w:ascii="Proxima Nova" w:cs="Proxima Nova" w:eastAsia="Proxima Nova" w:hAnsi="Proxima Nova"/>
-          <w:b w:val="1"/>
-          <w:sz w:val="20"/>
-          <w:szCs w:val="20"/>
-          <w:rtl w:val="0"/>
-        </w:rPr>
-        <w:t xml:space="preserve">Operating Systems</w:t>
-      </w:r>
-      <w:r>
-        <w:rPr>
-          <w:rFonts w:ascii="Proxima Nova" w:cs="Proxima Nova" w:eastAsia="Proxima Nova" w:hAnsi="Proxima Nova"/>
-          <w:sz w:val="20"/>
-          <w:szCs w:val="20"/>
-          <w:rtl w:val="0"/>
-        </w:rPr>
-        <w:t xml:space="preserve">: Windows, MacOS, Linux</w:t>
-      </w:r>
-    </w:p>
-    <w:p>
-      <w:pPr>
-        <w:spacing w:line="240" w:lineRule="auto"/>
-        <w:rPr>
-          <w:rFonts w:ascii="Proxima Nova" w:cs="Proxima Nova" w:eastAsia="Proxima Nova" w:hAnsi="Proxima Nova"/>
-          <w:sz w:val="20"/>
-          <w:szCs w:val="20"/>
-        </w:rPr>
-      </w:pPr>
-      <w:r>
-        <w:rPr>
-          <w:rFonts w:ascii="Proxima Nova" w:cs="Proxima Nova" w:eastAsia="Proxima Nova" w:hAnsi="Proxima Nova"/>
-          <w:b w:val="1"/>
-          <w:sz w:val="20"/>
-          <w:szCs w:val="20"/>
-          <w:rtl w:val="0"/>
-        </w:rPr>
-        <w:t xml:space="preserve">Design</w:t>
-      </w:r>
-      <w:r>
-        <w:rPr>
-          <w:rFonts w:ascii="Proxima Nova" w:cs="Proxima Nova" w:eastAsia="Proxima Nova" w:hAnsi="Proxima Nova"/>
-          <w:sz w:val="20"/>
-          <w:szCs w:val="20"/>
-          <w:rtl w:val="0"/>
-        </w:rPr>
-        <w:t xml:space="preserve">: Figma, Adobe, Canva</w:t>
-      </w:r>
-    </w:p>
-    <w:p>
-      <w:pPr>
-        <w:spacing w:line="240" w:lineRule="auto"/>
-        <w:rPr>
-          <w:rFonts w:ascii="Proxima Nova" w:cs="Proxima Nova" w:eastAsia="Proxima Nova" w:hAnsi="Proxima Nova"/>
-          <w:sz w:val="20"/>
-          <w:szCs w:val="20"/>
-        </w:rPr>
-      </w:pPr>
-      <w:r>
-        <w:rPr>
-          <w:rFonts w:ascii="Proxima Nova" w:cs="Proxima Nova" w:eastAsia="Proxima Nova" w:hAnsi="Proxima Nova"/>
-          <w:b w:val="1"/>
-          <w:sz w:val="20"/>
-          <w:szCs w:val="20"/>
-          <w:rtl w:val="0"/>
-        </w:rPr>
-        <w:t xml:space="preserve">Other: </w:t>
-      </w:r>
-      <w:r>
-        <w:rPr>
-          <w:rFonts w:ascii="Proxima Nova" w:cs="Proxima Nova" w:eastAsia="Proxima Nova" w:hAnsi="Proxima Nova"/>
-          <w:sz w:val="20"/>
-          <w:szCs w:val="20"/>
-          <w:rtl w:val="0"/>
-        </w:rPr>
-        <w:t xml:space="preserve">Secret security clearance, training/educating, Continuous Integration/Continuous Delivery (CI/CD), Accessibility, SEO, Performance   </w:t>
-      </w:r>
-    </w:p>
-    <w:p>
-      <w:pPr>
-        <w:spacing w:line="240" w:lineRule="auto"/>
-        <w:rPr>
-          <w:rFonts w:ascii="Proxima Nova" w:cs="Proxima Nova" w:eastAsia="Proxima Nova" w:hAnsi="Proxima Nova"/>
-          <w:b w:val="1"/>
-          <w:sz w:val="28"/>
-          <w:szCs w:val="28"/>
-          <w:u w:val="single"/>
-        </w:rPr>
-      </w:pPr>
-      <w:r>
-        <w:rPr>
-          <w:rFonts w:ascii="Proxima Nova" w:cs="Proxima Nova" w:eastAsia="Proxima Nova" w:hAnsi="Proxima Nova"/>
-          <w:b w:val="1"/>
-          <w:sz w:val="20"/>
-          <w:szCs w:val="20"/>
-          <w:rtl w:val="0"/>
-        </w:rPr>
-        <w:t xml:space="preserve">Soft Skills: </w:t>
-      </w:r>
-      <w:r>
-        <w:rPr>
-          <w:rFonts w:ascii="Proxima Nova" w:cs="Proxima Nova" w:eastAsia="Proxima Nova" w:hAnsi="Proxima Nova"/>
-          <w:sz w:val="20"/>
-          <w:szCs w:val="20"/>
-          <w:rtl w:val="0"/>
-        </w:rPr>
-        <w:t xml:space="preserve">Team collaboration, creative design, problem solving, strong work ethic</w:t>
-      </w:r>
-      <w:r>
-        <w:rPr>
-          <w:rtl w:val="0"/>
-        </w:rPr>
-      </w:r>
-    </w:p>
-    <w:p>
-      <w:pPr>
-        <w:spacing w:line="240" w:lineRule="auto"/>
-        <w:rPr>
-          <w:rFonts w:ascii="Proxima Nova" w:cs="Proxima Nova" w:eastAsia="Proxima Nova" w:hAnsi="Proxima Nova"/>
-          <w:b w:val="1"/>
-          <w:sz w:val="28"/>
-          <w:szCs w:val="28"/>
-          <w:u w:val="single"/>
-        </w:rPr>
-      </w:pPr>
-      <w:r>
-        <w:rPr>
-          <w:rFonts w:ascii="Proxima Nova" w:cs="Proxima Nova" w:eastAsia="Proxima Nova" w:hAnsi="Proxima Nova"/>
-          <w:b w:val="1"/>
-          <w:sz w:val="28"/>
-          <w:szCs w:val="28"/>
-          <w:u w:val="single"/>
-          <w:rtl w:val="0"/>
-        </w:rPr>
-        <w:t xml:space="preserve">Experience</w:t>
-      </w:r>
-    </w:p>
-    <w:p>
-      <w:pPr>
-        <w:spacing w:line="240" w:lineRule="auto"/>
-        <w:rPr>
-          <w:rFonts w:ascii="Proxima Nova" w:cs="Proxima Nova" w:eastAsia="Proxima Nova" w:hAnsi="Proxima Nova"/>
-          <w:b w:val="1"/>
-          <w:sz w:val="20"/>
-          <w:szCs w:val="20"/>
-        </w:rPr>
-      </w:pPr>
-      <w:r>
-        <w:rPr>
-          <w:rFonts w:ascii="Proxima Nova" w:cs="Proxima Nova" w:eastAsia="Proxima Nova" w:hAnsi="Proxima Nova"/>
-          <w:b w:val="1"/>
-          <w:sz w:val="20"/>
-          <w:szCs w:val="20"/>
-          <w:rtl w:val="0"/>
-        </w:rPr>
-        <w:t xml:space="preserve">Next Meal: (</w:t>
+          <w:rFonts w:ascii="Proxima Nova" w:cs="Proxima Nova" w:eastAsia="Proxima Nova" w:hAnsi="Proxima Nova"/>
+          <w:b w:val="1"/>
+          <w:rtl w:val="0"/>
+        </w:rPr>
+        <w:t xml:space="preserve"> | Portfolio: </w:t>
       </w:r>
       <w:hyperlink r:id="rId7">
         <w:r>
@@ -364,361 +69,327 @@
             <w:rFonts w:ascii="Proxima Nova" w:cs="Proxima Nova" w:eastAsia="Proxima Nova" w:hAnsi="Proxima Nova"/>
             <w:b w:val="1"/>
             <w:color w:val="1155cc"/>
-            <w:sz w:val="20"/>
-            <w:szCs w:val="20"/>
             <w:u w:val="single"/>
             <w:rtl w:val="0"/>
           </w:rPr>
-          <w:t xml:space="preserve">GitHub Link</w:t>
+          <w:t xml:space="preserve">Https://Clif.Codes</w:t>
         </w:r>
       </w:hyperlink>
       <w:r>
         <w:rPr>
           <w:rFonts w:ascii="Proxima Nova" w:cs="Proxima Nova" w:eastAsia="Proxima Nova" w:hAnsi="Proxima Nova"/>
           <w:b w:val="1"/>
-          <w:sz w:val="20"/>
-          <w:szCs w:val="20"/>
-          <w:rtl w:val="0"/>
-        </w:rPr>
-        <w:t xml:space="preserve">)</w:t>
-        <w:tab/>
-        <w:tab/>
-        <w:tab/>
-        <w:tab/>
-        <w:tab/>
-        <w:tab/>
-        <w:tab/>
-        <w:t xml:space="preserve">07/2023-10/2023</w:t>
-      </w:r>
-    </w:p>
-    <w:p>
-      <w:pPr>
-        <w:spacing w:line="240" w:lineRule="auto"/>
-        <w:rPr>
-          <w:rFonts w:ascii="Proxima Nova" w:cs="Proxima Nova" w:eastAsia="Proxima Nova" w:hAnsi="Proxima Nova"/>
-          <w:sz w:val="20"/>
-          <w:szCs w:val="20"/>
-        </w:rPr>
-      </w:pPr>
-      <w:r>
-        <w:rPr>
-          <w:rFonts w:ascii="Proxima Nova" w:cs="Proxima Nova" w:eastAsia="Proxima Nova" w:hAnsi="Proxima Nova"/>
-          <w:b w:val="1"/>
-          <w:sz w:val="20"/>
-          <w:szCs w:val="20"/>
-          <w:rtl w:val="0"/>
-        </w:rPr>
-        <w:t xml:space="preserve">Lead Web Developer</w:t>
-      </w:r>
-      <w:r>
-        <w:rPr>
-          <w:rFonts w:ascii="Proxima Nova" w:cs="Proxima Nova" w:eastAsia="Proxima Nova" w:hAnsi="Proxima Nova"/>
-          <w:sz w:val="20"/>
-          <w:szCs w:val="20"/>
-          <w:rtl w:val="0"/>
-        </w:rPr>
-        <w:t xml:space="preserve">:</w:t>
-      </w:r>
-    </w:p>
-    <w:p>
-      <w:pPr>
-        <w:numPr>
-          <w:ilvl w:val="0"/>
-          <w:numId w:val="3"/>
-        </w:numPr>
-        <w:spacing w:line="240" w:lineRule="auto"/>
-        <w:ind w:left="720" w:hanging="360"/>
-        <w:rPr>
-          <w:rFonts w:ascii="Proxima Nova" w:cs="Proxima Nova" w:eastAsia="Proxima Nova" w:hAnsi="Proxima Nova"/>
-          <w:sz w:val="20"/>
-          <w:szCs w:val="20"/>
-        </w:rPr>
-      </w:pPr>
-      <w:r>
-        <w:rPr>
-          <w:rFonts w:ascii="Proxima Nova" w:cs="Proxima Nova" w:eastAsia="Proxima Nova" w:hAnsi="Proxima Nova"/>
-          <w:sz w:val="20"/>
-          <w:szCs w:val="20"/>
-          <w:rtl w:val="0"/>
-        </w:rPr>
-        <w:t xml:space="preserve">Leveraged emerging technologies such as the Vercel AI SDK, Supabase, and Prisma ORM to enhance the application's capabilities and user engagement.</w:t>
-      </w:r>
-    </w:p>
-    <w:p>
-      <w:pPr>
-        <w:numPr>
-          <w:ilvl w:val="0"/>
-          <w:numId w:val="3"/>
-        </w:numPr>
-        <w:spacing w:line="240" w:lineRule="auto"/>
-        <w:ind w:left="720" w:hanging="360"/>
-        <w:rPr>
-          <w:rFonts w:ascii="Proxima Nova" w:cs="Proxima Nova" w:eastAsia="Proxima Nova" w:hAnsi="Proxima Nova"/>
-          <w:sz w:val="20"/>
-          <w:szCs w:val="20"/>
-        </w:rPr>
-      </w:pPr>
-      <w:r>
-        <w:rPr>
-          <w:rFonts w:ascii="Proxima Nova" w:cs="Proxima Nova" w:eastAsia="Proxima Nova" w:hAnsi="Proxima Nova"/>
-          <w:sz w:val="20"/>
-          <w:szCs w:val="20"/>
-          <w:rtl w:val="0"/>
-        </w:rPr>
-        <w:t xml:space="preserve">Lead the full lifecycle development of an innovative web application over an extended timeframe, prominently demonstrating exemplary leadership and project management capabilities.</w:t>
-      </w:r>
-    </w:p>
-    <w:p>
-      <w:pPr>
-        <w:numPr>
-          <w:ilvl w:val="0"/>
-          <w:numId w:val="3"/>
-        </w:numPr>
-        <w:spacing w:line="240" w:lineRule="auto"/>
-        <w:ind w:left="720" w:hanging="360"/>
-        <w:rPr>
-          <w:rFonts w:ascii="Proxima Nova" w:cs="Proxima Nova" w:eastAsia="Proxima Nova" w:hAnsi="Proxima Nova"/>
-          <w:sz w:val="20"/>
-          <w:szCs w:val="20"/>
-        </w:rPr>
-      </w:pPr>
-      <w:r>
-        <w:rPr>
-          <w:rFonts w:ascii="Proxima Nova" w:cs="Proxima Nova" w:eastAsia="Proxima Nova" w:hAnsi="Proxima Nova"/>
-          <w:sz w:val="20"/>
-          <w:szCs w:val="20"/>
-          <w:rtl w:val="0"/>
-        </w:rPr>
-        <w:t xml:space="preserve">Optimized API performance by implementing Next.js for serverless infrastructure, enhancing the overall user experience.</w:t>
-      </w:r>
-    </w:p>
-    <w:p>
-      <w:pPr>
-        <w:numPr>
-          <w:ilvl w:val="0"/>
-          <w:numId w:val="3"/>
-        </w:numPr>
-        <w:spacing w:line="240" w:lineRule="auto"/>
-        <w:ind w:left="720" w:hanging="360"/>
-        <w:rPr>
-          <w:rFonts w:ascii="Proxima Nova" w:cs="Proxima Nova" w:eastAsia="Proxima Nova" w:hAnsi="Proxima Nova"/>
-          <w:sz w:val="20"/>
-          <w:szCs w:val="20"/>
-        </w:rPr>
-      </w:pPr>
-      <w:r>
-        <w:rPr>
-          <w:rFonts w:ascii="Proxima Nova" w:cs="Proxima Nova" w:eastAsia="Proxima Nova" w:hAnsi="Proxima Nova"/>
-          <w:sz w:val="20"/>
-          <w:szCs w:val="20"/>
-          <w:rtl w:val="0"/>
-        </w:rPr>
-        <w:t xml:space="preserve">Designed and developed a user-centric web project, leveraging React to ensure a seamless and engaging user experience.</w:t>
-      </w:r>
-    </w:p>
-    <w:p>
-      <w:pPr>
-        <w:spacing w:line="240" w:lineRule="auto"/>
-        <w:ind w:left="720" w:firstLine="0"/>
-        <w:rPr>
-          <w:rFonts w:ascii="Proxima Nova" w:cs="Proxima Nova" w:eastAsia="Proxima Nova" w:hAnsi="Proxima Nova"/>
-          <w:sz w:val="20"/>
-          <w:szCs w:val="20"/>
-        </w:rPr>
-      </w:pPr>
-      <w:r>
-        <w:rPr>
-          <w:rtl w:val="0"/>
-        </w:rPr>
-      </w:r>
-    </w:p>
-    <w:p>
-      <w:pPr>
-        <w:spacing w:line="240" w:lineRule="auto"/>
-        <w:rPr>
-          <w:rFonts w:ascii="Proxima Nova" w:cs="Proxima Nova" w:eastAsia="Proxima Nova" w:hAnsi="Proxima Nova"/>
-          <w:b w:val="1"/>
-          <w:sz w:val="20"/>
-          <w:szCs w:val="20"/>
-        </w:rPr>
-      </w:pPr>
-      <w:r>
-        <w:rPr>
-          <w:rFonts w:ascii="Proxima Nova" w:cs="Proxima Nova" w:eastAsia="Proxima Nova" w:hAnsi="Proxima Nova"/>
-          <w:b w:val="1"/>
-          <w:sz w:val="20"/>
-          <w:szCs w:val="20"/>
-          <w:rtl w:val="0"/>
-        </w:rPr>
-        <w:t xml:space="preserve">Upwork (Freelance)</w:t>
-        <w:tab/>
-        <w:tab/>
-        <w:tab/>
-        <w:tab/>
-        <w:tab/>
-        <w:tab/>
-        <w:tab/>
-        <w:tab/>
-        <w:t xml:space="preserve">02/2024-03/2024</w:t>
-      </w:r>
-    </w:p>
-    <w:p>
-      <w:pPr>
-        <w:spacing w:line="240" w:lineRule="auto"/>
-        <w:rPr>
-          <w:rFonts w:ascii="Proxima Nova" w:cs="Proxima Nova" w:eastAsia="Proxima Nova" w:hAnsi="Proxima Nova"/>
-          <w:sz w:val="20"/>
-          <w:szCs w:val="20"/>
-        </w:rPr>
-      </w:pPr>
-      <w:r>
-        <w:rPr>
-          <w:rFonts w:ascii="Proxima Nova" w:cs="Proxima Nova" w:eastAsia="Proxima Nova" w:hAnsi="Proxima Nova"/>
-          <w:b w:val="1"/>
-          <w:sz w:val="20"/>
-          <w:szCs w:val="20"/>
-          <w:rtl w:val="0"/>
-        </w:rPr>
-        <w:t xml:space="preserve">Supermind</w:t>
-      </w:r>
-      <w:r>
-        <w:rPr>
-          <w:rtl w:val="0"/>
-        </w:rPr>
-      </w:r>
-    </w:p>
-    <w:p>
-      <w:pPr>
-        <w:numPr>
-          <w:ilvl w:val="0"/>
-          <w:numId w:val="1"/>
-        </w:numPr>
-        <w:spacing w:line="240" w:lineRule="auto"/>
-        <w:ind w:left="720" w:hanging="360"/>
-        <w:rPr>
-          <w:rFonts w:ascii="Proxima Nova" w:cs="Proxima Nova" w:eastAsia="Proxima Nova" w:hAnsi="Proxima Nova"/>
-          <w:sz w:val="20"/>
-          <w:szCs w:val="20"/>
-        </w:rPr>
-      </w:pPr>
-      <w:r>
-        <w:rPr>
-          <w:rFonts w:ascii="Proxima Nova" w:cs="Proxima Nova" w:eastAsia="Proxima Nova" w:hAnsi="Proxima Nova"/>
-          <w:sz w:val="20"/>
-          <w:szCs w:val="20"/>
-          <w:rtl w:val="0"/>
-        </w:rPr>
-        <w:t xml:space="preserve">Enhanced AI tool parsing &amp; filtering, resulting in 42% efficiency response improvement.</w:t>
-      </w:r>
-    </w:p>
-    <w:p>
-      <w:pPr>
-        <w:numPr>
-          <w:ilvl w:val="0"/>
-          <w:numId w:val="1"/>
-        </w:numPr>
-        <w:spacing w:line="240" w:lineRule="auto"/>
-        <w:ind w:left="720" w:hanging="360"/>
-        <w:rPr>
-          <w:rFonts w:ascii="Proxima Nova" w:cs="Proxima Nova" w:eastAsia="Proxima Nova" w:hAnsi="Proxima Nova"/>
-          <w:sz w:val="20"/>
-          <w:szCs w:val="20"/>
-        </w:rPr>
-      </w:pPr>
-      <w:r>
-        <w:rPr>
-          <w:rFonts w:ascii="Proxima Nova" w:cs="Proxima Nova" w:eastAsia="Proxima Nova" w:hAnsi="Proxima Nova"/>
-          <w:sz w:val="20"/>
-          <w:szCs w:val="20"/>
-          <w:rtl w:val="0"/>
-        </w:rPr>
-        <w:t xml:space="preserve">Engineered prompt directives to guide AI to better format responses, resulting in improved response output.</w:t>
-      </w:r>
-    </w:p>
-    <w:p>
-      <w:pPr>
-        <w:numPr>
-          <w:ilvl w:val="0"/>
-          <w:numId w:val="1"/>
-        </w:numPr>
-        <w:spacing w:line="240" w:lineRule="auto"/>
-        <w:ind w:left="720" w:hanging="360"/>
-        <w:rPr>
-          <w:rFonts w:ascii="Proxima Nova" w:cs="Proxima Nova" w:eastAsia="Proxima Nova" w:hAnsi="Proxima Nova"/>
-          <w:sz w:val="20"/>
-          <w:szCs w:val="20"/>
-        </w:rPr>
-      </w:pPr>
-      <w:r>
-        <w:rPr>
-          <w:rFonts w:ascii="Proxima Nova" w:cs="Proxima Nova" w:eastAsia="Proxima Nova" w:hAnsi="Proxima Nova"/>
-          <w:sz w:val="20"/>
-          <w:szCs w:val="20"/>
-          <w:rtl w:val="0"/>
-        </w:rPr>
-        <w:t xml:space="preserve">Incorporated safety regulations for the AI tool to ensure tool resilience and longevity. </w:t>
-      </w:r>
-    </w:p>
-    <w:p>
-      <w:pPr>
-        <w:numPr>
-          <w:ilvl w:val="0"/>
-          <w:numId w:val="1"/>
-        </w:numPr>
-        <w:spacing w:line="240" w:lineRule="auto"/>
-        <w:ind w:left="720" w:hanging="360"/>
-        <w:rPr>
-          <w:rFonts w:ascii="Proxima Nova" w:cs="Proxima Nova" w:eastAsia="Proxima Nova" w:hAnsi="Proxima Nova"/>
-          <w:sz w:val="20"/>
-          <w:szCs w:val="20"/>
-          <w:u w:val="none"/>
-        </w:rPr>
-      </w:pPr>
-      <w:r>
-        <w:rPr>
-          <w:rFonts w:ascii="Proxima Nova" w:cs="Proxima Nova" w:eastAsia="Proxima Nova" w:hAnsi="Proxima Nova"/>
-          <w:sz w:val="20"/>
-          <w:szCs w:val="20"/>
-          <w:rtl w:val="0"/>
-        </w:rPr>
-        <w:t xml:space="preserve">Communicated daily to ensure prompt and accurate solutions delivering rapid, quality results</w:t>
-      </w:r>
-    </w:p>
-    <w:p>
-      <w:pPr>
-        <w:spacing w:line="240" w:lineRule="auto"/>
-        <w:ind w:left="720" w:firstLine="0"/>
-        <w:rPr>
-          <w:rFonts w:ascii="Proxima Nova" w:cs="Proxima Nova" w:eastAsia="Proxima Nova" w:hAnsi="Proxima Nova"/>
-          <w:sz w:val="20"/>
-          <w:szCs w:val="20"/>
-        </w:rPr>
-      </w:pPr>
-      <w:r>
-        <w:rPr>
-          <w:rtl w:val="0"/>
-        </w:rPr>
-      </w:r>
-    </w:p>
-    <w:p>
-      <w:pPr>
-        <w:spacing w:line="240" w:lineRule="auto"/>
-        <w:rPr>
-          <w:rFonts w:ascii="Proxima Nova" w:cs="Proxima Nova" w:eastAsia="Proxima Nova" w:hAnsi="Proxima Nova"/>
-          <w:b w:val="1"/>
-          <w:sz w:val="20"/>
-          <w:szCs w:val="20"/>
-        </w:rPr>
-      </w:pPr>
-      <w:r>
-        <w:rPr>
-          <w:rFonts w:ascii="Proxima Nova" w:cs="Proxima Nova" w:eastAsia="Proxima Nova" w:hAnsi="Proxima Nova"/>
-          <w:b w:val="1"/>
-          <w:sz w:val="20"/>
-          <w:szCs w:val="20"/>
-          <w:rtl w:val="0"/>
-        </w:rPr>
-        <w:t xml:space="preserve">Vets Who Code: (</w:t>
+          <w:rtl w:val="0"/>
+        </w:rPr>
+        <w:t xml:space="preserve"> </w:t>
+      </w:r>
+    </w:p>
+    <w:p>
+      <w:pPr>
+        <w:spacing w:line="276" w:lineRule="auto"/>
+        <w:rPr>
+          <w:rFonts w:ascii="Proxima Nova" w:cs="Proxima Nova" w:eastAsia="Proxima Nova" w:hAnsi="Proxima Nova"/>
+          <w:b w:val="1"/>
+          <w:sz w:val="20"/>
+          <w:szCs w:val="20"/>
+        </w:rPr>
+      </w:pPr>
+      <w:r>
+        <w:rPr>
+          <w:rFonts w:ascii="Proxima Nova" w:cs="Proxima Nova" w:eastAsia="Proxima Nova" w:hAnsi="Proxima Nova"/>
+          <w:sz w:val="20"/>
+          <w:szCs w:val="20"/>
+          <w:rtl w:val="0"/>
+        </w:rPr>
+        <w:t xml:space="preserve">A meticulous U.S. Veteran web developer with 3 years experience building performant, accessible, responsive, and scalable web applications;  specializing in building with an abundance of technologies, such as: JavaScript, HTML, CSS, React.js, TypeScript, Node.js, Next.js, &amp; Tailwind CSS. I am currently looking for work as a front-end, or full-stack, web developer. In summary, I completed a 6 month bootcamp program building out a professional portfolio, enhancing overall application response rate by 45%. I have a history of innovating with cutting-edge technologies, including working with AI integration. Also in my toolbelt is a plethora of experience working with CI/CD pipelines like GitHub. Lastly, I have a proven ability to manage teams in both a military and tech setting, while communicating expectations to clients. </w:t>
+      </w:r>
+      <w:r>
+        <w:rPr>
+          <w:rtl w:val="0"/>
+        </w:rPr>
+      </w:r>
+    </w:p>
+    <w:p>
+      <w:pPr>
+        <w:spacing w:line="240" w:lineRule="auto"/>
+        <w:rPr>
+          <w:rFonts w:ascii="Proxima Nova" w:cs="Proxima Nova" w:eastAsia="Proxima Nova" w:hAnsi="Proxima Nova"/>
+          <w:b w:val="1"/>
+          <w:sz w:val="28"/>
+          <w:szCs w:val="28"/>
+          <w:u w:val="single"/>
+        </w:rPr>
+      </w:pPr>
+      <w:r>
+        <w:rPr>
+          <w:rFonts w:ascii="Proxima Nova" w:cs="Proxima Nova" w:eastAsia="Proxima Nova" w:hAnsi="Proxima Nova"/>
+          <w:b w:val="1"/>
+          <w:sz w:val="28"/>
+          <w:szCs w:val="28"/>
+          <w:u w:val="single"/>
+          <w:rtl w:val="0"/>
+        </w:rPr>
+        <w:t xml:space="preserve">SKILLS</w:t>
+      </w:r>
+    </w:p>
+    <w:p>
+      <w:pPr>
+        <w:spacing w:line="276" w:lineRule="auto"/>
+        <w:rPr>
+          <w:rFonts w:ascii="Proxima Nova" w:cs="Proxima Nova" w:eastAsia="Proxima Nova" w:hAnsi="Proxima Nova"/>
+          <w:sz w:val="24"/>
+          <w:szCs w:val="24"/>
+          <w:u w:val="single"/>
+        </w:rPr>
+      </w:pPr>
+      <w:r>
+        <w:rPr>
+          <w:rFonts w:ascii="Proxima Nova" w:cs="Proxima Nova" w:eastAsia="Proxima Nova" w:hAnsi="Proxima Nova"/>
+          <w:b w:val="1"/>
+          <w:sz w:val="20"/>
+          <w:szCs w:val="20"/>
+          <w:rtl w:val="0"/>
+        </w:rPr>
+        <w:t xml:space="preserve">Languages</w:t>
+      </w:r>
+      <w:r>
+        <w:rPr>
+          <w:rFonts w:ascii="Proxima Nova" w:cs="Proxima Nova" w:eastAsia="Proxima Nova" w:hAnsi="Proxima Nova"/>
+          <w:sz w:val="20"/>
+          <w:szCs w:val="20"/>
+          <w:rtl w:val="0"/>
+        </w:rPr>
+        <w:t xml:space="preserve">: HTML, CSS, JavaScript</w:t>
+      </w:r>
+      <w:r>
+        <w:rPr>
+          <w:rtl w:val="0"/>
+        </w:rPr>
+      </w:r>
+    </w:p>
+    <w:p>
+      <w:pPr>
+        <w:spacing w:line="276" w:lineRule="auto"/>
+        <w:rPr>
+          <w:rFonts w:ascii="Proxima Nova" w:cs="Proxima Nova" w:eastAsia="Proxima Nova" w:hAnsi="Proxima Nova"/>
+          <w:sz w:val="20"/>
+          <w:szCs w:val="20"/>
+        </w:rPr>
+      </w:pPr>
+      <w:r>
+        <w:rPr>
+          <w:rFonts w:ascii="Proxima Nova" w:cs="Proxima Nova" w:eastAsia="Proxima Nova" w:hAnsi="Proxima Nova"/>
+          <w:b w:val="1"/>
+          <w:sz w:val="20"/>
+          <w:szCs w:val="20"/>
+          <w:rtl w:val="0"/>
+        </w:rPr>
+        <w:t xml:space="preserve">Frameworks &amp; Libraries</w:t>
+      </w:r>
+      <w:r>
+        <w:rPr>
+          <w:rFonts w:ascii="Proxima Nova" w:cs="Proxima Nova" w:eastAsia="Proxima Nova" w:hAnsi="Proxima Nova"/>
+          <w:sz w:val="20"/>
+          <w:szCs w:val="20"/>
+          <w:rtl w:val="0"/>
+        </w:rPr>
+        <w:t xml:space="preserve">: Next.js, Node.js, React, TypeScript</w:t>
+      </w:r>
+    </w:p>
+    <w:p>
+      <w:pPr>
+        <w:spacing w:line="276" w:lineRule="auto"/>
+        <w:rPr>
+          <w:rFonts w:ascii="Proxima Nova" w:cs="Proxima Nova" w:eastAsia="Proxima Nova" w:hAnsi="Proxima Nova"/>
+          <w:sz w:val="20"/>
+          <w:szCs w:val="20"/>
+        </w:rPr>
+      </w:pPr>
+      <w:r>
+        <w:rPr>
+          <w:rFonts w:ascii="Proxima Nova" w:cs="Proxima Nova" w:eastAsia="Proxima Nova" w:hAnsi="Proxima Nova"/>
+          <w:b w:val="1"/>
+          <w:sz w:val="20"/>
+          <w:szCs w:val="20"/>
+          <w:rtl w:val="0"/>
+        </w:rPr>
+        <w:t xml:space="preserve">Software</w:t>
+      </w:r>
+      <w:r>
+        <w:rPr>
+          <w:rFonts w:ascii="Proxima Nova" w:cs="Proxima Nova" w:eastAsia="Proxima Nova" w:hAnsi="Proxima Nova"/>
+          <w:sz w:val="20"/>
+          <w:szCs w:val="20"/>
+          <w:rtl w:val="0"/>
+        </w:rPr>
+        <w:t xml:space="preserve">: VSCode, Git, GitHub, Netlify, Vercel, Firebase, Supabase, Prisma</w:t>
+      </w:r>
+    </w:p>
+    <w:p>
+      <w:pPr>
+        <w:spacing w:line="276" w:lineRule="auto"/>
+        <w:rPr>
+          <w:rFonts w:ascii="Proxima Nova" w:cs="Proxima Nova" w:eastAsia="Proxima Nova" w:hAnsi="Proxima Nova"/>
+          <w:sz w:val="20"/>
+          <w:szCs w:val="20"/>
+        </w:rPr>
+      </w:pPr>
+      <w:r>
+        <w:rPr>
+          <w:rFonts w:ascii="Proxima Nova" w:cs="Proxima Nova" w:eastAsia="Proxima Nova" w:hAnsi="Proxima Nova"/>
+          <w:b w:val="1"/>
+          <w:sz w:val="20"/>
+          <w:szCs w:val="20"/>
+          <w:rtl w:val="0"/>
+        </w:rPr>
+        <w:t xml:space="preserve">Operating Systems</w:t>
+      </w:r>
+      <w:r>
+        <w:rPr>
+          <w:rFonts w:ascii="Proxima Nova" w:cs="Proxima Nova" w:eastAsia="Proxima Nova" w:hAnsi="Proxima Nova"/>
+          <w:sz w:val="20"/>
+          <w:szCs w:val="20"/>
+          <w:rtl w:val="0"/>
+        </w:rPr>
+        <w:t xml:space="preserve">: Windows, MacOS, Linux</w:t>
+      </w:r>
+    </w:p>
+    <w:p>
+      <w:pPr>
+        <w:spacing w:line="276" w:lineRule="auto"/>
+        <w:rPr>
+          <w:rFonts w:ascii="Proxima Nova" w:cs="Proxima Nova" w:eastAsia="Proxima Nova" w:hAnsi="Proxima Nova"/>
+          <w:sz w:val="20"/>
+          <w:szCs w:val="20"/>
+        </w:rPr>
+      </w:pPr>
+      <w:r>
+        <w:rPr>
+          <w:rFonts w:ascii="Proxima Nova" w:cs="Proxima Nova" w:eastAsia="Proxima Nova" w:hAnsi="Proxima Nova"/>
+          <w:b w:val="1"/>
+          <w:sz w:val="20"/>
+          <w:szCs w:val="20"/>
+          <w:rtl w:val="0"/>
+        </w:rPr>
+        <w:t xml:space="preserve">Design</w:t>
+      </w:r>
+      <w:r>
+        <w:rPr>
+          <w:rFonts w:ascii="Proxima Nova" w:cs="Proxima Nova" w:eastAsia="Proxima Nova" w:hAnsi="Proxima Nova"/>
+          <w:sz w:val="20"/>
+          <w:szCs w:val="20"/>
+          <w:rtl w:val="0"/>
+        </w:rPr>
+        <w:t xml:space="preserve">: Figma, Adobe, Canva</w:t>
+      </w:r>
+    </w:p>
+    <w:p>
+      <w:pPr>
+        <w:spacing w:line="276" w:lineRule="auto"/>
+        <w:rPr>
+          <w:rFonts w:ascii="Proxima Nova" w:cs="Proxima Nova" w:eastAsia="Proxima Nova" w:hAnsi="Proxima Nova"/>
+          <w:sz w:val="20"/>
+          <w:szCs w:val="20"/>
+        </w:rPr>
+      </w:pPr>
+      <w:r>
+        <w:rPr>
+          <w:rFonts w:ascii="Proxima Nova" w:cs="Proxima Nova" w:eastAsia="Proxima Nova" w:hAnsi="Proxima Nova"/>
+          <w:b w:val="1"/>
+          <w:sz w:val="20"/>
+          <w:szCs w:val="20"/>
+          <w:rtl w:val="0"/>
+        </w:rPr>
+        <w:t xml:space="preserve">Other: </w:t>
+      </w:r>
+      <w:r>
+        <w:rPr>
+          <w:rFonts w:ascii="Proxima Nova" w:cs="Proxima Nova" w:eastAsia="Proxima Nova" w:hAnsi="Proxima Nova"/>
+          <w:sz w:val="20"/>
+          <w:szCs w:val="20"/>
+          <w:rtl w:val="0"/>
+        </w:rPr>
+        <w:t xml:space="preserve">Secret security clearance, training/educating, Continuous Integration/Continuous Delivery (CI/CD), Accessibility, SEO, Performance   </w:t>
+      </w:r>
+    </w:p>
+    <w:p>
+      <w:pPr>
+        <w:spacing w:line="276" w:lineRule="auto"/>
+        <w:rPr>
+          <w:rFonts w:ascii="Proxima Nova" w:cs="Proxima Nova" w:eastAsia="Proxima Nova" w:hAnsi="Proxima Nova"/>
+          <w:b w:val="1"/>
+          <w:sz w:val="28"/>
+          <w:szCs w:val="28"/>
+          <w:u w:val="single"/>
+        </w:rPr>
+      </w:pPr>
+      <w:r>
+        <w:rPr>
+          <w:rFonts w:ascii="Proxima Nova" w:cs="Proxima Nova" w:eastAsia="Proxima Nova" w:hAnsi="Proxima Nova"/>
+          <w:b w:val="1"/>
+          <w:sz w:val="20"/>
+          <w:szCs w:val="20"/>
+          <w:rtl w:val="0"/>
+        </w:rPr>
+        <w:t xml:space="preserve">Soft Skills: </w:t>
+      </w:r>
+      <w:r>
+        <w:rPr>
+          <w:rFonts w:ascii="Proxima Nova" w:cs="Proxima Nova" w:eastAsia="Proxima Nova" w:hAnsi="Proxima Nova"/>
+          <w:sz w:val="20"/>
+          <w:szCs w:val="20"/>
+          <w:rtl w:val="0"/>
+        </w:rPr>
+        <w:t xml:space="preserve">Team collaboration, creative design, problem solving, strong work ethic</w:t>
+      </w:r>
+      <w:r>
+        <w:rPr>
+          <w:rtl w:val="0"/>
+        </w:rPr>
+      </w:r>
+    </w:p>
+    <w:p>
+      <w:pPr>
+        <w:spacing w:line="240" w:lineRule="auto"/>
+        <w:rPr>
+          <w:rFonts w:ascii="Proxima Nova" w:cs="Proxima Nova" w:eastAsia="Proxima Nova" w:hAnsi="Proxima Nova"/>
+          <w:b w:val="1"/>
+          <w:sz w:val="28"/>
+          <w:szCs w:val="28"/>
+          <w:u w:val="single"/>
+        </w:rPr>
+      </w:pPr>
+      <w:r>
+        <w:rPr>
+          <w:rFonts w:ascii="Proxima Nova" w:cs="Proxima Nova" w:eastAsia="Proxima Nova" w:hAnsi="Proxima Nova"/>
+          <w:b w:val="1"/>
+          <w:sz w:val="28"/>
+          <w:szCs w:val="28"/>
+          <w:u w:val="single"/>
+          <w:rtl w:val="0"/>
+        </w:rPr>
+        <w:t xml:space="preserve">Experience</w:t>
+      </w:r>
+    </w:p>
+    <w:p>
+      <w:pPr>
+        <w:spacing w:line="240" w:lineRule="auto"/>
+        <w:rPr>
+          <w:rFonts w:ascii="Proxima Nova" w:cs="Proxima Nova" w:eastAsia="Proxima Nova" w:hAnsi="Proxima Nova"/>
+          <w:b w:val="1"/>
+          <w:sz w:val="20"/>
+          <w:szCs w:val="20"/>
+        </w:rPr>
+      </w:pPr>
+      <w:r>
+        <w:rPr>
+          <w:rFonts w:ascii="Proxima Nova" w:cs="Proxima Nova" w:eastAsia="Proxima Nova" w:hAnsi="Proxima Nova"/>
+          <w:b w:val="1"/>
+          <w:sz w:val="20"/>
+          <w:szCs w:val="20"/>
+          <w:rtl w:val="0"/>
+        </w:rPr>
+        <w:t xml:space="preserve">Next Meal: (</w:t>
       </w:r>
       <w:hyperlink r:id="rId8">
         <w:r>
@@ -743,14 +414,319 @@
           <w:rtl w:val="0"/>
         </w:rPr>
         <w:t xml:space="preserve">)</w:t>
-        <w:tab/>
-        <w:tab/>
-        <w:tab/>
-        <w:tab/>
-        <w:tab/>
-        <w:tab/>
-        <w:tab/>
-        <w:t xml:space="preserve">03/2023-08/2023</w:t>
+      </w:r>
+    </w:p>
+    <w:p>
+      <w:pPr>
+        <w:spacing w:line="240" w:lineRule="auto"/>
+        <w:rPr>
+          <w:rFonts w:ascii="Proxima Nova" w:cs="Proxima Nova" w:eastAsia="Proxima Nova" w:hAnsi="Proxima Nova"/>
+          <w:sz w:val="20"/>
+          <w:szCs w:val="20"/>
+        </w:rPr>
+      </w:pPr>
+      <w:r>
+        <w:rPr>
+          <w:rFonts w:ascii="Proxima Nova" w:cs="Proxima Nova" w:eastAsia="Proxima Nova" w:hAnsi="Proxima Nova"/>
+          <w:b w:val="1"/>
+          <w:sz w:val="20"/>
+          <w:szCs w:val="20"/>
+          <w:rtl w:val="0"/>
+        </w:rPr>
+        <w:t xml:space="preserve">Lead Web Developer</w:t>
+      </w:r>
+      <w:r>
+        <w:rPr>
+          <w:rFonts w:ascii="Proxima Nova" w:cs="Proxima Nova" w:eastAsia="Proxima Nova" w:hAnsi="Proxima Nova"/>
+          <w:sz w:val="20"/>
+          <w:szCs w:val="20"/>
+          <w:rtl w:val="0"/>
+        </w:rPr>
+        <w:t xml:space="preserve">:</w:t>
+      </w:r>
+    </w:p>
+    <w:p>
+      <w:pPr>
+        <w:numPr>
+          <w:ilvl w:val="0"/>
+          <w:numId w:val="3"/>
+        </w:numPr>
+        <w:spacing w:line="240" w:lineRule="auto"/>
+        <w:ind w:left="720" w:hanging="360"/>
+        <w:rPr>
+          <w:rFonts w:ascii="Proxima Nova" w:cs="Proxima Nova" w:eastAsia="Proxima Nova" w:hAnsi="Proxima Nova"/>
+          <w:sz w:val="20"/>
+          <w:szCs w:val="20"/>
+        </w:rPr>
+      </w:pPr>
+      <w:r>
+        <w:rPr>
+          <w:rFonts w:ascii="Proxima Nova" w:cs="Proxima Nova" w:eastAsia="Proxima Nova" w:hAnsi="Proxima Nova"/>
+          <w:sz w:val="20"/>
+          <w:szCs w:val="20"/>
+          <w:rtl w:val="0"/>
+        </w:rPr>
+        <w:t xml:space="preserve">Leveraged emerging technologies such as the Vercel AI SDK, Supabase, and Prisma ORM to enhance the application's capabilities and user engagement.</w:t>
+      </w:r>
+    </w:p>
+    <w:p>
+      <w:pPr>
+        <w:numPr>
+          <w:ilvl w:val="0"/>
+          <w:numId w:val="3"/>
+        </w:numPr>
+        <w:spacing w:line="240" w:lineRule="auto"/>
+        <w:ind w:left="720" w:hanging="360"/>
+        <w:rPr>
+          <w:rFonts w:ascii="Proxima Nova" w:cs="Proxima Nova" w:eastAsia="Proxima Nova" w:hAnsi="Proxima Nova"/>
+          <w:sz w:val="20"/>
+          <w:szCs w:val="20"/>
+        </w:rPr>
+      </w:pPr>
+      <w:r>
+        <w:rPr>
+          <w:rFonts w:ascii="Proxima Nova" w:cs="Proxima Nova" w:eastAsia="Proxima Nova" w:hAnsi="Proxima Nova"/>
+          <w:sz w:val="20"/>
+          <w:szCs w:val="20"/>
+          <w:rtl w:val="0"/>
+        </w:rPr>
+        <w:t xml:space="preserve">Lead the full lifecycle development of an innovative web application over an extended timeframe, prominently demonstrating exemplary leadership and project management capabilities.</w:t>
+      </w:r>
+    </w:p>
+    <w:p>
+      <w:pPr>
+        <w:numPr>
+          <w:ilvl w:val="0"/>
+          <w:numId w:val="3"/>
+        </w:numPr>
+        <w:spacing w:line="240" w:lineRule="auto"/>
+        <w:ind w:left="720" w:hanging="360"/>
+        <w:rPr>
+          <w:rFonts w:ascii="Proxima Nova" w:cs="Proxima Nova" w:eastAsia="Proxima Nova" w:hAnsi="Proxima Nova"/>
+          <w:sz w:val="20"/>
+          <w:szCs w:val="20"/>
+        </w:rPr>
+      </w:pPr>
+      <w:r>
+        <w:rPr>
+          <w:rFonts w:ascii="Proxima Nova" w:cs="Proxima Nova" w:eastAsia="Proxima Nova" w:hAnsi="Proxima Nova"/>
+          <w:sz w:val="20"/>
+          <w:szCs w:val="20"/>
+          <w:rtl w:val="0"/>
+        </w:rPr>
+        <w:t xml:space="preserve">Optimized API performance by implementing Next.js for serverless infrastructure, enhancing the overall user experience.</w:t>
+      </w:r>
+    </w:p>
+    <w:p>
+      <w:pPr>
+        <w:numPr>
+          <w:ilvl w:val="0"/>
+          <w:numId w:val="3"/>
+        </w:numPr>
+        <w:spacing w:line="240" w:lineRule="auto"/>
+        <w:ind w:left="720" w:hanging="360"/>
+        <w:rPr>
+          <w:rFonts w:ascii="Proxima Nova" w:cs="Proxima Nova" w:eastAsia="Proxima Nova" w:hAnsi="Proxima Nova"/>
+          <w:sz w:val="20"/>
+          <w:szCs w:val="20"/>
+        </w:rPr>
+      </w:pPr>
+      <w:r>
+        <w:rPr>
+          <w:rFonts w:ascii="Proxima Nova" w:cs="Proxima Nova" w:eastAsia="Proxima Nova" w:hAnsi="Proxima Nova"/>
+          <w:sz w:val="20"/>
+          <w:szCs w:val="20"/>
+          <w:rtl w:val="0"/>
+        </w:rPr>
+        <w:t xml:space="preserve">Designed and developed a user-centric web project, leveraging React to ensure a seamless and engaging user experience.</w:t>
+      </w:r>
+    </w:p>
+    <w:p>
+      <w:pPr>
+        <w:spacing w:line="240" w:lineRule="auto"/>
+        <w:rPr>
+          <w:rFonts w:ascii="Proxima Nova" w:cs="Proxima Nova" w:eastAsia="Proxima Nova" w:hAnsi="Proxima Nova"/>
+          <w:b w:val="1"/>
+          <w:sz w:val="20"/>
+          <w:szCs w:val="20"/>
+        </w:rPr>
+      </w:pPr>
+      <w:r>
+        <w:rPr>
+          <w:rFonts w:ascii="Proxima Nova" w:cs="Proxima Nova" w:eastAsia="Proxima Nova" w:hAnsi="Proxima Nova"/>
+          <w:b w:val="1"/>
+          <w:sz w:val="20"/>
+          <w:szCs w:val="20"/>
+          <w:rtl w:val="0"/>
+        </w:rPr>
+        <w:t xml:space="preserve">Upwork (Freelance)</w:t>
+      </w:r>
+    </w:p>
+    <w:p>
+      <w:pPr>
+        <w:spacing w:line="240" w:lineRule="auto"/>
+        <w:rPr>
+          <w:rFonts w:ascii="Proxima Nova" w:cs="Proxima Nova" w:eastAsia="Proxima Nova" w:hAnsi="Proxima Nova"/>
+          <w:sz w:val="20"/>
+          <w:szCs w:val="20"/>
+        </w:rPr>
+      </w:pPr>
+      <w:r>
+        <w:rPr>
+          <w:rFonts w:ascii="Proxima Nova" w:cs="Proxima Nova" w:eastAsia="Proxima Nova" w:hAnsi="Proxima Nova"/>
+          <w:b w:val="1"/>
+          <w:sz w:val="20"/>
+          <w:szCs w:val="20"/>
+          <w:rtl w:val="0"/>
+        </w:rPr>
+        <w:t xml:space="preserve">Supermind</w:t>
+      </w:r>
+      <w:r>
+        <w:rPr>
+          <w:rtl w:val="0"/>
+        </w:rPr>
+      </w:r>
+    </w:p>
+    <w:p>
+      <w:pPr>
+        <w:numPr>
+          <w:ilvl w:val="0"/>
+          <w:numId w:val="1"/>
+        </w:numPr>
+        <w:spacing w:line="240" w:lineRule="auto"/>
+        <w:ind w:left="720" w:hanging="360"/>
+        <w:rPr>
+          <w:rFonts w:ascii="Proxima Nova" w:cs="Proxima Nova" w:eastAsia="Proxima Nova" w:hAnsi="Proxima Nova"/>
+          <w:sz w:val="20"/>
+          <w:szCs w:val="20"/>
+        </w:rPr>
+      </w:pPr>
+      <w:r>
+        <w:rPr>
+          <w:rFonts w:ascii="Proxima Nova" w:cs="Proxima Nova" w:eastAsia="Proxima Nova" w:hAnsi="Proxima Nova"/>
+          <w:sz w:val="20"/>
+          <w:szCs w:val="20"/>
+          <w:rtl w:val="0"/>
+        </w:rPr>
+        <w:t xml:space="preserve">Enhanced AI tool parsing &amp; filtering, resulting in 42% efficiency response improvement.</w:t>
+      </w:r>
+    </w:p>
+    <w:p>
+      <w:pPr>
+        <w:numPr>
+          <w:ilvl w:val="0"/>
+          <w:numId w:val="1"/>
+        </w:numPr>
+        <w:spacing w:line="240" w:lineRule="auto"/>
+        <w:ind w:left="720" w:hanging="360"/>
+        <w:rPr>
+          <w:rFonts w:ascii="Proxima Nova" w:cs="Proxima Nova" w:eastAsia="Proxima Nova" w:hAnsi="Proxima Nova"/>
+          <w:sz w:val="20"/>
+          <w:szCs w:val="20"/>
+        </w:rPr>
+      </w:pPr>
+      <w:r>
+        <w:rPr>
+          <w:rFonts w:ascii="Proxima Nova" w:cs="Proxima Nova" w:eastAsia="Proxima Nova" w:hAnsi="Proxima Nova"/>
+          <w:sz w:val="20"/>
+          <w:szCs w:val="20"/>
+          <w:rtl w:val="0"/>
+        </w:rPr>
+        <w:t xml:space="preserve">Engineered prompt directives to guide AI to better format responses, resulting in improved response output.</w:t>
+      </w:r>
+    </w:p>
+    <w:p>
+      <w:pPr>
+        <w:numPr>
+          <w:ilvl w:val="0"/>
+          <w:numId w:val="1"/>
+        </w:numPr>
+        <w:spacing w:line="240" w:lineRule="auto"/>
+        <w:ind w:left="720" w:hanging="360"/>
+        <w:rPr>
+          <w:rFonts w:ascii="Proxima Nova" w:cs="Proxima Nova" w:eastAsia="Proxima Nova" w:hAnsi="Proxima Nova"/>
+          <w:sz w:val="20"/>
+          <w:szCs w:val="20"/>
+        </w:rPr>
+      </w:pPr>
+      <w:r>
+        <w:rPr>
+          <w:rFonts w:ascii="Proxima Nova" w:cs="Proxima Nova" w:eastAsia="Proxima Nova" w:hAnsi="Proxima Nova"/>
+          <w:sz w:val="20"/>
+          <w:szCs w:val="20"/>
+          <w:rtl w:val="0"/>
+        </w:rPr>
+        <w:t xml:space="preserve">Incorporated safety regulations for the AI tool to ensure tool resilience and longevity. </w:t>
+      </w:r>
+    </w:p>
+    <w:p>
+      <w:pPr>
+        <w:numPr>
+          <w:ilvl w:val="0"/>
+          <w:numId w:val="1"/>
+        </w:numPr>
+        <w:spacing w:line="240" w:lineRule="auto"/>
+        <w:ind w:left="720" w:hanging="360"/>
+        <w:rPr>
+          <w:rFonts w:ascii="Proxima Nova" w:cs="Proxima Nova" w:eastAsia="Proxima Nova" w:hAnsi="Proxima Nova"/>
+          <w:sz w:val="20"/>
+          <w:szCs w:val="20"/>
+          <w:u w:val="none"/>
+        </w:rPr>
+      </w:pPr>
+      <w:r>
+        <w:rPr>
+          <w:rFonts w:ascii="Proxima Nova" w:cs="Proxima Nova" w:eastAsia="Proxima Nova" w:hAnsi="Proxima Nova"/>
+          <w:sz w:val="20"/>
+          <w:szCs w:val="20"/>
+          <w:rtl w:val="0"/>
+        </w:rPr>
+        <w:t xml:space="preserve">Communicated daily to ensure prompt and accurate solutions delivering rapid, quality results</w:t>
+      </w:r>
+    </w:p>
+    <w:p>
+      <w:pPr>
+        <w:spacing w:line="240" w:lineRule="auto"/>
+        <w:rPr>
+          <w:rFonts w:ascii="Proxima Nova" w:cs="Proxima Nova" w:eastAsia="Proxima Nova" w:hAnsi="Proxima Nova"/>
+          <w:b w:val="1"/>
+          <w:sz w:val="20"/>
+          <w:szCs w:val="20"/>
+        </w:rPr>
+      </w:pPr>
+      <w:r>
+        <w:rPr>
+          <w:rFonts w:ascii="Proxima Nova" w:cs="Proxima Nova" w:eastAsia="Proxima Nova" w:hAnsi="Proxima Nova"/>
+          <w:b w:val="1"/>
+          <w:sz w:val="20"/>
+          <w:szCs w:val="20"/>
+          <w:rtl w:val="0"/>
+        </w:rPr>
+        <w:t xml:space="preserve">Vets Who Code: (</w:t>
+      </w:r>
+      <w:hyperlink r:id="rId9">
+        <w:r>
+          <w:rPr>
+            <w:rFonts w:ascii="Proxima Nova" w:cs="Proxima Nova" w:eastAsia="Proxima Nova" w:hAnsi="Proxima Nova"/>
+            <w:b w:val="1"/>
+            <w:color w:val="1155cc"/>
+            <w:sz w:val="20"/>
+            <w:szCs w:val="20"/>
+            <w:u w:val="single"/>
+            <w:rtl w:val="0"/>
+          </w:rPr>
+          <w:t xml:space="preserve">GitHub Link</w:t>
+        </w:r>
+      </w:hyperlink>
+      <w:r>
+        <w:rPr>
+          <w:rFonts w:ascii="Proxima Nova" w:cs="Proxima Nova" w:eastAsia="Proxima Nova" w:hAnsi="Proxima Nova"/>
+          <w:b w:val="1"/>
+          <w:sz w:val="20"/>
+          <w:szCs w:val="20"/>
+          <w:rtl w:val="0"/>
+        </w:rPr>
+        <w:t xml:space="preserve">)</w:t>
       </w:r>
     </w:p>
     <w:p>
@@ -877,7 +853,7 @@
       </w:r>
     </w:p>
     <w:sectPr>
-      <w:footerReference r:id="rId9" w:type="default"/>
+      <w:footerReference r:id="rId10" w:type="default"/>
       <w:pgSz w:h="15840" w:w="12240" w:orient="portrait"/>
       <w:pgMar w:bottom="1440" w:top="1440" w:left="1440" w:right="1440" w:header="0" w:footer="0"/>
       <w:pgNumType w:start="1"/>

</xml_diff>

<commit_message>
updated resume once again
</commit_message>
<xml_diff>
--- a/public/Clifton Beale's Resume.docx
+++ b/public/Clifton Beale's Resume.docx
@@ -89,24 +89,18 @@
         <w:spacing w:line="276" w:lineRule="auto"/>
         <w:rPr>
           <w:rFonts w:ascii="Proxima Nova" w:cs="Proxima Nova" w:eastAsia="Proxima Nova" w:hAnsi="Proxima Nova"/>
-          <w:b w:val="1"/>
-          <w:sz w:val="20"/>
-          <w:szCs w:val="20"/>
-        </w:rPr>
-      </w:pPr>
-      <w:r>
-        <w:rPr>
-          <w:rFonts w:ascii="Proxima Nova" w:cs="Proxima Nova" w:eastAsia="Proxima Nova" w:hAnsi="Proxima Nova"/>
-          <w:sz w:val="20"/>
-          <w:szCs w:val="20"/>
-          <w:rtl w:val="0"/>
-        </w:rPr>
-        <w:t xml:space="preserve">A meticulous U.S. Veteran web developer with 3 years experience building performant, accessible, responsive, and scalable web applications;  specializing in building with an abundance of technologies, such as: JavaScript, HTML, CSS, React.js, TypeScript, Node.js, Next.js, &amp; Tailwind CSS. I am currently looking for work as a front-end, or full-stack, web developer. In summary, I completed a 6 month bootcamp program building out a professional portfolio, enhancing overall application response rate by 45%. I have a history of innovating with cutting-edge technologies, including working with AI integration. Also in my toolbelt is a plethora of experience working with CI/CD pipelines like GitHub. Lastly, I have a proven ability to manage teams in both a military and tech setting, while communicating expectations to clients. </w:t>
-      </w:r>
-      <w:r>
-        <w:rPr>
-          <w:rtl w:val="0"/>
-        </w:rPr>
+          <w:sz w:val="20"/>
+          <w:szCs w:val="20"/>
+        </w:rPr>
+      </w:pPr>
+      <w:r>
+        <w:rPr>
+          <w:rFonts w:ascii="Proxima Nova" w:cs="Proxima Nova" w:eastAsia="Proxima Nova" w:hAnsi="Proxima Nova"/>
+          <w:sz w:val="20"/>
+          <w:szCs w:val="20"/>
+          <w:rtl w:val="0"/>
+        </w:rPr>
+        <w:t xml:space="preserve">A meticulous U.S. Veteran web developer with 3 years experience building performant, accessible, responsive, and scalable web applications;  specializing in building with an abundance of technologies, such as: JavaScript, HTML, CSS, React.js, TypeScript, Node.js, Next.js, &amp; Tailwind CSS. I am currently looking for work as a front-end, or full-stack, web developer.</w:t>
       </w:r>
     </w:p>
     <w:p>
@@ -134,7 +128,7 @@
     </w:p>
     <w:p>
       <w:pPr>
-        <w:spacing w:line="276" w:lineRule="auto"/>
+        <w:spacing w:line="240" w:lineRule="auto"/>
         <w:rPr>
           <w:rFonts w:ascii="Proxima Nova" w:cs="Proxima Nova" w:eastAsia="Proxima Nova" w:hAnsi="Proxima Nova"/>
           <w:sz w:val="24"/>
@@ -169,7 +163,7 @@
     </w:p>
     <w:p>
       <w:pPr>
-        <w:spacing w:line="276" w:lineRule="auto"/>
+        <w:spacing w:line="240" w:lineRule="auto"/>
         <w:rPr>
           <w:rFonts w:ascii="Proxima Nova" w:cs="Proxima Nova" w:eastAsia="Proxima Nova" w:hAnsi="Proxima Nova"/>
           <w:sz w:val="20"/>
@@ -198,7 +192,7 @@
     </w:p>
     <w:p>
       <w:pPr>
-        <w:spacing w:line="276" w:lineRule="auto"/>
+        <w:spacing w:line="240" w:lineRule="auto"/>
         <w:rPr>
           <w:rFonts w:ascii="Proxima Nova" w:cs="Proxima Nova" w:eastAsia="Proxima Nova" w:hAnsi="Proxima Nova"/>
           <w:sz w:val="20"/>
@@ -227,7 +221,7 @@
     </w:p>
     <w:p>
       <w:pPr>
-        <w:spacing w:line="276" w:lineRule="auto"/>
+        <w:spacing w:line="240" w:lineRule="auto"/>
         <w:rPr>
           <w:rFonts w:ascii="Proxima Nova" w:cs="Proxima Nova" w:eastAsia="Proxima Nova" w:hAnsi="Proxima Nova"/>
           <w:sz w:val="20"/>
@@ -256,7 +250,7 @@
     </w:p>
     <w:p>
       <w:pPr>
-        <w:spacing w:line="276" w:lineRule="auto"/>
+        <w:spacing w:line="240" w:lineRule="auto"/>
         <w:rPr>
           <w:rFonts w:ascii="Proxima Nova" w:cs="Proxima Nova" w:eastAsia="Proxima Nova" w:hAnsi="Proxima Nova"/>
           <w:sz w:val="20"/>
@@ -285,7 +279,7 @@
     </w:p>
     <w:p>
       <w:pPr>
-        <w:spacing w:line="276" w:lineRule="auto"/>
+        <w:spacing w:line="240" w:lineRule="auto"/>
         <w:rPr>
           <w:rFonts w:ascii="Proxima Nova" w:cs="Proxima Nova" w:eastAsia="Proxima Nova" w:hAnsi="Proxima Nova"/>
           <w:sz w:val="20"/>
@@ -314,7 +308,7 @@
     </w:p>
     <w:p>
       <w:pPr>
-        <w:spacing w:line="276" w:lineRule="auto"/>
+        <w:spacing w:line="240" w:lineRule="auto"/>
         <w:rPr>
           <w:rFonts w:ascii="Proxima Nova" w:cs="Proxima Nova" w:eastAsia="Proxima Nova" w:hAnsi="Proxima Nova"/>
           <w:b w:val="1"/>
@@ -376,73 +370,166 @@
         <w:spacing w:line="240" w:lineRule="auto"/>
         <w:rPr>
           <w:rFonts w:ascii="Proxima Nova" w:cs="Proxima Nova" w:eastAsia="Proxima Nova" w:hAnsi="Proxima Nova"/>
-          <w:b w:val="1"/>
-          <w:sz w:val="20"/>
-          <w:szCs w:val="20"/>
-        </w:rPr>
-      </w:pPr>
-      <w:r>
-        <w:rPr>
-          <w:rFonts w:ascii="Proxima Nova" w:cs="Proxima Nova" w:eastAsia="Proxima Nova" w:hAnsi="Proxima Nova"/>
-          <w:b w:val="1"/>
-          <w:sz w:val="20"/>
-          <w:szCs w:val="20"/>
-          <w:rtl w:val="0"/>
-        </w:rPr>
-        <w:t xml:space="preserve">Next Meal: (</w:t>
-      </w:r>
-      <w:hyperlink r:id="rId8">
-        <w:r>
-          <w:rPr>
-            <w:rFonts w:ascii="Proxima Nova" w:cs="Proxima Nova" w:eastAsia="Proxima Nova" w:hAnsi="Proxima Nova"/>
-            <w:b w:val="1"/>
-            <w:color w:val="1155cc"/>
-            <w:sz w:val="20"/>
-            <w:szCs w:val="20"/>
-            <w:u w:val="single"/>
-            <w:rtl w:val="0"/>
-          </w:rPr>
-          <w:t xml:space="preserve">GitHub Link</w:t>
-        </w:r>
-      </w:hyperlink>
-      <w:r>
-        <w:rPr>
-          <w:rFonts w:ascii="Proxima Nova" w:cs="Proxima Nova" w:eastAsia="Proxima Nova" w:hAnsi="Proxima Nova"/>
-          <w:b w:val="1"/>
-          <w:sz w:val="20"/>
-          <w:szCs w:val="20"/>
-          <w:rtl w:val="0"/>
-        </w:rPr>
-        <w:t xml:space="preserve">)</w:t>
-      </w:r>
-    </w:p>
-    <w:p>
-      <w:pPr>
-        <w:spacing w:line="240" w:lineRule="auto"/>
-        <w:rPr>
-          <w:rFonts w:ascii="Proxima Nova" w:cs="Proxima Nova" w:eastAsia="Proxima Nova" w:hAnsi="Proxima Nova"/>
-          <w:sz w:val="20"/>
-          <w:szCs w:val="20"/>
-        </w:rPr>
-      </w:pPr>
-      <w:r>
-        <w:rPr>
-          <w:rFonts w:ascii="Proxima Nova" w:cs="Proxima Nova" w:eastAsia="Proxima Nova" w:hAnsi="Proxima Nova"/>
-          <w:b w:val="1"/>
-          <w:sz w:val="20"/>
-          <w:szCs w:val="20"/>
-          <w:rtl w:val="0"/>
-        </w:rPr>
-        <w:t xml:space="preserve">Lead Web Developer</w:t>
-      </w:r>
-      <w:r>
-        <w:rPr>
-          <w:rFonts w:ascii="Proxima Nova" w:cs="Proxima Nova" w:eastAsia="Proxima Nova" w:hAnsi="Proxima Nova"/>
-          <w:sz w:val="20"/>
-          <w:szCs w:val="20"/>
-          <w:rtl w:val="0"/>
-        </w:rPr>
-        <w:t xml:space="preserve">:</w:t>
+          <w:sz w:val="20"/>
+          <w:szCs w:val="20"/>
+        </w:rPr>
+      </w:pPr>
+      <w:r>
+        <w:rPr>
+          <w:rFonts w:ascii="Proxima Nova" w:cs="Proxima Nova" w:eastAsia="Proxima Nova" w:hAnsi="Proxima Nova"/>
+          <w:b w:val="1"/>
+          <w:sz w:val="20"/>
+          <w:szCs w:val="20"/>
+          <w:rtl w:val="0"/>
+        </w:rPr>
+        <w:t xml:space="preserve">Upwork (Supermind) - Freelance AI Specialist (Short-term contract)</w:t>
+        <w:tab/>
+        <w:tab/>
+        <w:tab/>
+        <w:tab/>
+        <w:tab/>
+        <w:t xml:space="preserve">02/2024-03/2024</w:t>
+      </w:r>
+      <w:r>
+        <w:rPr>
+          <w:rtl w:val="0"/>
+        </w:rPr>
+      </w:r>
+    </w:p>
+    <w:p>
+      <w:pPr>
+        <w:numPr>
+          <w:ilvl w:val="0"/>
+          <w:numId w:val="1"/>
+        </w:numPr>
+        <w:spacing w:line="240" w:lineRule="auto"/>
+        <w:ind w:left="720" w:hanging="360"/>
+        <w:rPr>
+          <w:rFonts w:ascii="Proxima Nova" w:cs="Proxima Nova" w:eastAsia="Proxima Nova" w:hAnsi="Proxima Nova"/>
+          <w:sz w:val="20"/>
+          <w:szCs w:val="20"/>
+        </w:rPr>
+      </w:pPr>
+      <w:r>
+        <w:rPr>
+          <w:rFonts w:ascii="Proxima Nova" w:cs="Proxima Nova" w:eastAsia="Proxima Nova" w:hAnsi="Proxima Nova"/>
+          <w:sz w:val="20"/>
+          <w:szCs w:val="20"/>
+          <w:rtl w:val="0"/>
+        </w:rPr>
+        <w:t xml:space="preserve">Enhanced AI tool parsing &amp; filtering, resulting in 82% efficiency response improvement.</w:t>
+      </w:r>
+    </w:p>
+    <w:p>
+      <w:pPr>
+        <w:numPr>
+          <w:ilvl w:val="0"/>
+          <w:numId w:val="1"/>
+        </w:numPr>
+        <w:spacing w:line="240" w:lineRule="auto"/>
+        <w:ind w:left="720" w:hanging="360"/>
+        <w:rPr>
+          <w:rFonts w:ascii="Proxima Nova" w:cs="Proxima Nova" w:eastAsia="Proxima Nova" w:hAnsi="Proxima Nova"/>
+          <w:sz w:val="20"/>
+          <w:szCs w:val="20"/>
+        </w:rPr>
+      </w:pPr>
+      <w:r>
+        <w:rPr>
+          <w:rFonts w:ascii="Proxima Nova" w:cs="Proxima Nova" w:eastAsia="Proxima Nova" w:hAnsi="Proxima Nova"/>
+          <w:sz w:val="20"/>
+          <w:szCs w:val="20"/>
+          <w:rtl w:val="0"/>
+        </w:rPr>
+        <w:t xml:space="preserve">Engineered prompt directives to guide AI to better format responses, resulting in improved response output.</w:t>
+      </w:r>
+    </w:p>
+    <w:p>
+      <w:pPr>
+        <w:numPr>
+          <w:ilvl w:val="0"/>
+          <w:numId w:val="1"/>
+        </w:numPr>
+        <w:spacing w:line="240" w:lineRule="auto"/>
+        <w:ind w:left="720" w:hanging="360"/>
+        <w:rPr>
+          <w:rFonts w:ascii="Proxima Nova" w:cs="Proxima Nova" w:eastAsia="Proxima Nova" w:hAnsi="Proxima Nova"/>
+          <w:sz w:val="20"/>
+          <w:szCs w:val="20"/>
+        </w:rPr>
+      </w:pPr>
+      <w:r>
+        <w:rPr>
+          <w:rFonts w:ascii="Proxima Nova" w:cs="Proxima Nova" w:eastAsia="Proxima Nova" w:hAnsi="Proxima Nova"/>
+          <w:sz w:val="20"/>
+          <w:szCs w:val="20"/>
+          <w:rtl w:val="0"/>
+        </w:rPr>
+        <w:t xml:space="preserve">Incorporated safety regulations for the AI tool to ensure tool resilience and longevity. </w:t>
+      </w:r>
+    </w:p>
+    <w:p>
+      <w:pPr>
+        <w:numPr>
+          <w:ilvl w:val="0"/>
+          <w:numId w:val="1"/>
+        </w:numPr>
+        <w:spacing w:line="240" w:lineRule="auto"/>
+        <w:ind w:left="720" w:hanging="360"/>
+        <w:rPr>
+          <w:rFonts w:ascii="Proxima Nova" w:cs="Proxima Nova" w:eastAsia="Proxima Nova" w:hAnsi="Proxima Nova"/>
+          <w:sz w:val="20"/>
+          <w:szCs w:val="20"/>
+        </w:rPr>
+      </w:pPr>
+      <w:r>
+        <w:rPr>
+          <w:rFonts w:ascii="Proxima Nova" w:cs="Proxima Nova" w:eastAsia="Proxima Nova" w:hAnsi="Proxima Nova"/>
+          <w:sz w:val="20"/>
+          <w:szCs w:val="20"/>
+          <w:rtl w:val="0"/>
+        </w:rPr>
+        <w:t xml:space="preserve">Communicated daily to ensure prompt and accurate solutions delivering rapid, quality results</w:t>
+      </w:r>
+      <w:r>
+        <w:rPr>
+          <w:rtl w:val="0"/>
+        </w:rPr>
+      </w:r>
+    </w:p>
+    <w:p>
+      <w:pPr>
+        <w:spacing w:line="240" w:lineRule="auto"/>
+        <w:rPr>
+          <w:rFonts w:ascii="Proxima Nova" w:cs="Proxima Nova" w:eastAsia="Proxima Nova" w:hAnsi="Proxima Nova"/>
+          <w:sz w:val="20"/>
+          <w:szCs w:val="20"/>
+        </w:rPr>
+      </w:pPr>
+      <w:r>
+        <w:rPr>
+          <w:rFonts w:ascii="Proxima Nova" w:cs="Proxima Nova" w:eastAsia="Proxima Nova" w:hAnsi="Proxima Nova"/>
+          <w:b w:val="1"/>
+          <w:sz w:val="20"/>
+          <w:szCs w:val="20"/>
+          <w:rtl w:val="0"/>
+        </w:rPr>
+        <w:t xml:space="preserve">Next Meal - Software Engineer II</w:t>
+        <w:tab/>
+        <w:tab/>
+        <w:tab/>
+        <w:tab/>
+        <w:tab/>
+        <w:tab/>
+        <w:tab/>
+        <w:tab/>
+        <w:tab/>
+        <w:t xml:space="preserve">06/2023-02/2024</w:t>
+      </w:r>
+      <w:r>
+        <w:rPr>
+          <w:rtl w:val="0"/>
+        </w:rPr>
       </w:r>
     </w:p>
     <w:p>
@@ -559,27 +646,461 @@
           <w:szCs w:val="20"/>
           <w:rtl w:val="0"/>
         </w:rPr>
-        <w:t xml:space="preserve">Upwork (Freelance)</w:t>
-      </w:r>
-    </w:p>
-    <w:p>
-      <w:pPr>
-        <w:spacing w:line="240" w:lineRule="auto"/>
-        <w:rPr>
-          <w:rFonts w:ascii="Proxima Nova" w:cs="Proxima Nova" w:eastAsia="Proxima Nova" w:hAnsi="Proxima Nova"/>
-          <w:sz w:val="20"/>
-          <w:szCs w:val="20"/>
-        </w:rPr>
-      </w:pPr>
-      <w:r>
-        <w:rPr>
-          <w:rFonts w:ascii="Proxima Nova" w:cs="Proxima Nova" w:eastAsia="Proxima Nova" w:hAnsi="Proxima Nova"/>
-          <w:b w:val="1"/>
-          <w:sz w:val="20"/>
-          <w:szCs w:val="20"/>
-          <w:rtl w:val="0"/>
-        </w:rPr>
-        <w:t xml:space="preserve">Supermind</w:t>
+        <w:t xml:space="preserve">Vets Who Code - Web Developer Bootcamp</w:t>
+        <w:tab/>
+        <w:tab/>
+        <w:tab/>
+        <w:tab/>
+        <w:tab/>
+        <w:tab/>
+        <w:tab/>
+        <w:tab/>
+        <w:t xml:space="preserve">03/2023-09/2023</w:t>
+      </w:r>
+    </w:p>
+    <w:p>
+      <w:pPr>
+        <w:numPr>
+          <w:ilvl w:val="0"/>
+          <w:numId w:val="2"/>
+        </w:numPr>
+        <w:spacing w:line="240" w:lineRule="auto"/>
+        <w:ind w:left="720" w:hanging="360"/>
+        <w:rPr>
+          <w:rFonts w:ascii="Proxima Nova" w:cs="Proxima Nova" w:eastAsia="Proxima Nova" w:hAnsi="Proxima Nova"/>
+          <w:sz w:val="20"/>
+          <w:szCs w:val="20"/>
+        </w:rPr>
+      </w:pPr>
+      <w:r>
+        <w:rPr>
+          <w:rFonts w:ascii="Proxima Nova" w:cs="Proxima Nova" w:eastAsia="Proxima Nova" w:hAnsi="Proxima Nova"/>
+          <w:sz w:val="20"/>
+          <w:szCs w:val="20"/>
+          <w:rtl w:val="0"/>
+        </w:rPr>
+        <w:t xml:space="preserve">Utilized a CI/CD environment to track the development process over the course of 6 months to build a professional portfolio and complete a bootcamp cohort.</w:t>
+      </w:r>
+    </w:p>
+    <w:p>
+      <w:pPr>
+        <w:numPr>
+          <w:ilvl w:val="0"/>
+          <w:numId w:val="2"/>
+        </w:numPr>
+        <w:spacing w:line="240" w:lineRule="auto"/>
+        <w:ind w:left="720" w:hanging="360"/>
+        <w:rPr>
+          <w:rFonts w:ascii="Proxima Nova" w:cs="Proxima Nova" w:eastAsia="Proxima Nova" w:hAnsi="Proxima Nova"/>
+          <w:sz w:val="20"/>
+          <w:szCs w:val="20"/>
+        </w:rPr>
+      </w:pPr>
+      <w:r>
+        <w:rPr>
+          <w:rFonts w:ascii="Proxima Nova" w:cs="Proxima Nova" w:eastAsia="Proxima Nova" w:hAnsi="Proxima Nova"/>
+          <w:sz w:val="20"/>
+          <w:szCs w:val="20"/>
+          <w:rtl w:val="0"/>
+        </w:rPr>
+        <w:t xml:space="preserve">Completed a migration process from a static HTML page to a full stack React web app, while also using technologies like TypeScript, Next.js, Node.js, Git, &amp; CSS improving overall developer experience.</w:t>
+      </w:r>
+    </w:p>
+    <w:p>
+      <w:pPr>
+        <w:numPr>
+          <w:ilvl w:val="0"/>
+          <w:numId w:val="2"/>
+        </w:numPr>
+        <w:spacing w:line="240" w:lineRule="auto"/>
+        <w:ind w:left="720" w:hanging="360"/>
+        <w:rPr>
+          <w:rFonts w:ascii="Proxima Nova" w:cs="Proxima Nova" w:eastAsia="Proxima Nova" w:hAnsi="Proxima Nova"/>
+          <w:sz w:val="20"/>
+          <w:szCs w:val="20"/>
+        </w:rPr>
+      </w:pPr>
+      <w:r>
+        <w:rPr>
+          <w:rFonts w:ascii="Proxima Nova" w:cs="Proxima Nova" w:eastAsia="Proxima Nova" w:hAnsi="Proxima Nova"/>
+          <w:sz w:val="20"/>
+          <w:szCs w:val="20"/>
+          <w:rtl w:val="0"/>
+        </w:rPr>
+        <w:t xml:space="preserve">Developed API endpoints using serverless infrastructure and serverless functions offered by Next.js to display dynamic information more efficiently.</w:t>
+      </w:r>
+    </w:p>
+    <w:p>
+      <w:pPr>
+        <w:numPr>
+          <w:ilvl w:val="0"/>
+          <w:numId w:val="2"/>
+        </w:numPr>
+        <w:spacing w:line="240" w:lineRule="auto"/>
+        <w:ind w:left="720" w:hanging="360"/>
+        <w:rPr>
+          <w:rFonts w:ascii="Proxima Nova" w:cs="Proxima Nova" w:eastAsia="Proxima Nova" w:hAnsi="Proxima Nova"/>
+          <w:sz w:val="20"/>
+          <w:szCs w:val="20"/>
+          <w:u w:val="none"/>
+        </w:rPr>
+      </w:pPr>
+      <w:r>
+        <w:rPr>
+          <w:rFonts w:ascii="Proxima Nova" w:cs="Proxima Nova" w:eastAsia="Proxima Nova" w:hAnsi="Proxima Nova"/>
+          <w:sz w:val="20"/>
+          <w:szCs w:val="20"/>
+          <w:rtl w:val="0"/>
+        </w:rPr>
+        <w:t xml:space="preserve">Set up Google Analytics v4 to monitor site traffic and monitor performance overall. Custom analytics allow data driven development for the portfolio site to yield the most traffic.</w:t>
+      </w:r>
+      <w:r>
+        <w:rPr>
+          <w:rtl w:val="0"/>
+        </w:rPr>
+      </w:r>
+    </w:p>
+    <w:p>
+      <w:pPr>
+        <w:spacing w:line="240" w:lineRule="auto"/>
+        <w:rPr>
+          <w:rFonts w:ascii="Proxima Nova" w:cs="Proxima Nova" w:eastAsia="Proxima Nova" w:hAnsi="Proxima Nova"/>
+          <w:sz w:val="20"/>
+          <w:szCs w:val="20"/>
+        </w:rPr>
+      </w:pPr>
+      <w:r>
+        <w:rPr>
+          <w:rFonts w:ascii="Proxima Nova" w:cs="Proxima Nova" w:eastAsia="Proxima Nova" w:hAnsi="Proxima Nova"/>
+          <w:b w:val="1"/>
+          <w:sz w:val="20"/>
+          <w:szCs w:val="20"/>
+          <w:rtl w:val="0"/>
+        </w:rPr>
+        <w:t xml:space="preserve">Pips With Paul - Software Engineer I</w:t>
+        <w:tab/>
+        <w:tab/>
+        <w:tab/>
+        <w:tab/>
+        <w:tab/>
+        <w:tab/>
+        <w:tab/>
+        <w:tab/>
+        <w:tab/>
+        <w:t xml:space="preserve">06/2022-03/2023</w:t>
+      </w:r>
+      <w:r>
+        <w:rPr>
+          <w:rtl w:val="0"/>
+        </w:rPr>
+      </w:r>
+    </w:p>
+    <w:p>
+      <w:pPr>
+        <w:numPr>
+          <w:ilvl w:val="0"/>
+          <w:numId w:val="3"/>
+        </w:numPr>
+        <w:spacing w:line="240" w:lineRule="auto"/>
+        <w:ind w:left="720" w:hanging="360"/>
+        <w:rPr>
+          <w:rFonts w:ascii="Proxima Nova" w:cs="Proxima Nova" w:eastAsia="Proxima Nova" w:hAnsi="Proxima Nova"/>
+          <w:sz w:val="20"/>
+          <w:szCs w:val="20"/>
+        </w:rPr>
+      </w:pPr>
+      <w:r>
+        <w:rPr>
+          <w:rFonts w:ascii="Proxima Nova" w:cs="Proxima Nova" w:eastAsia="Proxima Nova" w:hAnsi="Proxima Nova"/>
+          <w:sz w:val="20"/>
+          <w:szCs w:val="20"/>
+          <w:rtl w:val="0"/>
+        </w:rPr>
+        <w:t xml:space="preserve">Developed a secure website for Pips with Paul, integrating user authentication and subscription offers for coursework. Integrated Stripe to collect payment and set up subscriptions, resulting in immediate gain of 200% new subscription clients.</w:t>
+      </w:r>
+    </w:p>
+    <w:p>
+      <w:pPr>
+        <w:numPr>
+          <w:ilvl w:val="0"/>
+          <w:numId w:val="3"/>
+        </w:numPr>
+        <w:spacing w:line="240" w:lineRule="auto"/>
+        <w:ind w:left="720" w:hanging="360"/>
+        <w:rPr>
+          <w:rFonts w:ascii="Proxima Nova" w:cs="Proxima Nova" w:eastAsia="Proxima Nova" w:hAnsi="Proxima Nova"/>
+          <w:sz w:val="20"/>
+          <w:szCs w:val="20"/>
+        </w:rPr>
+      </w:pPr>
+      <w:r>
+        <w:rPr>
+          <w:rFonts w:ascii="Proxima Nova" w:cs="Proxima Nova" w:eastAsia="Proxima Nova" w:hAnsi="Proxima Nova"/>
+          <w:sz w:val="20"/>
+          <w:szCs w:val="20"/>
+          <w:rtl w:val="0"/>
+        </w:rPr>
+        <w:t xml:space="preserve">Deployed Firebase for user management, optimizing platform authentication and data storage.</w:t>
+      </w:r>
+    </w:p>
+    <w:p>
+      <w:pPr>
+        <w:numPr>
+          <w:ilvl w:val="0"/>
+          <w:numId w:val="3"/>
+        </w:numPr>
+        <w:spacing w:line="240" w:lineRule="auto"/>
+        <w:ind w:left="720" w:hanging="360"/>
+        <w:rPr>
+          <w:rFonts w:ascii="Proxima Nova" w:cs="Proxima Nova" w:eastAsia="Proxima Nova" w:hAnsi="Proxima Nova"/>
+          <w:sz w:val="20"/>
+          <w:szCs w:val="20"/>
+        </w:rPr>
+      </w:pPr>
+      <w:r>
+        <w:rPr>
+          <w:rFonts w:ascii="Proxima Nova" w:cs="Proxima Nova" w:eastAsia="Proxima Nova" w:hAnsi="Proxima Nova"/>
+          <w:sz w:val="20"/>
+          <w:szCs w:val="20"/>
+          <w:rtl w:val="0"/>
+        </w:rPr>
+        <w:t xml:space="preserve">Executed SEO strategies to elevate search engine rankings, amplifying online presence for the platform.</w:t>
+      </w:r>
+    </w:p>
+    <w:p>
+      <w:pPr>
+        <w:spacing w:line="240" w:lineRule="auto"/>
+        <w:rPr>
+          <w:rFonts w:ascii="Proxima Nova" w:cs="Proxima Nova" w:eastAsia="Proxima Nova" w:hAnsi="Proxima Nova"/>
+          <w:b w:val="1"/>
+          <w:sz w:val="20"/>
+          <w:szCs w:val="20"/>
+        </w:rPr>
+      </w:pPr>
+      <w:r>
+        <w:rPr>
+          <w:rFonts w:ascii="Proxima Nova" w:cs="Proxima Nova" w:eastAsia="Proxima Nova" w:hAnsi="Proxima Nova"/>
+          <w:b w:val="1"/>
+          <w:sz w:val="20"/>
+          <w:szCs w:val="20"/>
+          <w:rtl w:val="0"/>
+        </w:rPr>
+        <w:t xml:space="preserve">Cross &amp; Carlile Lighting - Junior Web Developer</w:t>
+        <w:tab/>
+        <w:tab/>
+        <w:tab/>
+        <w:tab/>
+        <w:tab/>
+        <w:tab/>
+        <w:tab/>
+        <w:tab/>
+        <w:t xml:space="preserve">03/2022-06/2022</w:t>
+      </w:r>
+    </w:p>
+    <w:p>
+      <w:pPr>
+        <w:numPr>
+          <w:ilvl w:val="0"/>
+          <w:numId w:val="3"/>
+        </w:numPr>
+        <w:spacing w:line="240" w:lineRule="auto"/>
+        <w:ind w:left="720" w:hanging="360"/>
+        <w:rPr>
+          <w:rFonts w:ascii="Proxima Nova" w:cs="Proxima Nova" w:eastAsia="Proxima Nova" w:hAnsi="Proxima Nova"/>
+          <w:sz w:val="20"/>
+          <w:szCs w:val="20"/>
+        </w:rPr>
+      </w:pPr>
+      <w:r>
+        <w:rPr>
+          <w:rFonts w:ascii="Proxima Nova" w:cs="Proxima Nova" w:eastAsia="Proxima Nova" w:hAnsi="Proxima Nova"/>
+          <w:sz w:val="20"/>
+          <w:szCs w:val="20"/>
+          <w:rtl w:val="0"/>
+        </w:rPr>
+        <w:t xml:space="preserve">Designed and developed a static website using React.js, initiating the layout and design process using Figma for a seamless user experience.</w:t>
+      </w:r>
+    </w:p>
+    <w:p>
+      <w:pPr>
+        <w:numPr>
+          <w:ilvl w:val="0"/>
+          <w:numId w:val="3"/>
+        </w:numPr>
+        <w:spacing w:line="240" w:lineRule="auto"/>
+        <w:ind w:left="720" w:hanging="360"/>
+        <w:rPr>
+          <w:rFonts w:ascii="Proxima Nova" w:cs="Proxima Nova" w:eastAsia="Proxima Nova" w:hAnsi="Proxima Nova"/>
+          <w:sz w:val="20"/>
+          <w:szCs w:val="20"/>
+        </w:rPr>
+      </w:pPr>
+      <w:r>
+        <w:rPr>
+          <w:rFonts w:ascii="Proxima Nova" w:cs="Proxima Nova" w:eastAsia="Proxima Nova" w:hAnsi="Proxima Nova"/>
+          <w:sz w:val="20"/>
+          <w:szCs w:val="20"/>
+          <w:rtl w:val="0"/>
+        </w:rPr>
+        <w:t xml:space="preserve">Integrated dynamic elements into the website by leveraging APIs to capture and display customer reviews and product information from outside sources, enhancing engagement and interactivity.</w:t>
+      </w:r>
+      <w:r>
+        <w:rPr>
+          <w:rtl w:val="0"/>
+        </w:rPr>
+      </w:r>
+    </w:p>
+    <w:p>
+      <w:pPr>
+        <w:spacing w:line="240" w:lineRule="auto"/>
+        <w:rPr>
+          <w:rFonts w:ascii="Proxima Nova" w:cs="Proxima Nova" w:eastAsia="Proxima Nova" w:hAnsi="Proxima Nova"/>
+          <w:b w:val="1"/>
+          <w:sz w:val="20"/>
+          <w:szCs w:val="20"/>
+        </w:rPr>
+      </w:pPr>
+      <w:r>
+        <w:rPr>
+          <w:rFonts w:ascii="Proxima Nova" w:cs="Proxima Nova" w:eastAsia="Proxima Nova" w:hAnsi="Proxima Nova"/>
+          <w:b w:val="1"/>
+          <w:sz w:val="20"/>
+          <w:szCs w:val="20"/>
+          <w:rtl w:val="0"/>
+        </w:rPr>
+        <w:t xml:space="preserve">U.S. Air Force - F-16 Integrated Avionics Journeyman</w:t>
+        <w:tab/>
+        <w:tab/>
+        <w:tab/>
+        <w:tab/>
+        <w:tab/>
+        <w:tab/>
+        <w:tab/>
+        <w:t xml:space="preserve">03/2018-02/2022</w:t>
+      </w:r>
+    </w:p>
+    <w:p>
+      <w:pPr>
+        <w:numPr>
+          <w:ilvl w:val="0"/>
+          <w:numId w:val="3"/>
+        </w:numPr>
+        <w:spacing w:line="240" w:lineRule="auto"/>
+        <w:ind w:left="720" w:hanging="360"/>
+        <w:rPr>
+          <w:rFonts w:ascii="Proxima Nova" w:cs="Proxima Nova" w:eastAsia="Proxima Nova" w:hAnsi="Proxima Nova"/>
+          <w:sz w:val="20"/>
+          <w:szCs w:val="20"/>
+        </w:rPr>
+      </w:pPr>
+      <w:r>
+        <w:rPr>
+          <w:rFonts w:ascii="Proxima Nova" w:cs="Proxima Nova" w:eastAsia="Proxima Nova" w:hAnsi="Proxima Nova"/>
+          <w:sz w:val="20"/>
+          <w:szCs w:val="20"/>
+          <w:rtl w:val="0"/>
+        </w:rPr>
+        <w:t xml:space="preserve">Maintained a fleet of 26 Fighter aircraft to maintain mission readiness. Awarded Airman of the quarter of the 378th Fighter Squadron and 115th Fighter Wing for exemplary performance.</w:t>
+      </w:r>
+    </w:p>
+    <w:p>
+      <w:pPr>
+        <w:numPr>
+          <w:ilvl w:val="0"/>
+          <w:numId w:val="3"/>
+        </w:numPr>
+        <w:spacing w:line="240" w:lineRule="auto"/>
+        <w:ind w:left="720" w:hanging="360"/>
+        <w:rPr>
+          <w:rFonts w:ascii="Proxima Nova" w:cs="Proxima Nova" w:eastAsia="Proxima Nova" w:hAnsi="Proxima Nova"/>
+          <w:sz w:val="20"/>
+          <w:szCs w:val="20"/>
+        </w:rPr>
+      </w:pPr>
+      <w:r>
+        <w:rPr>
+          <w:rFonts w:ascii="Proxima Nova" w:cs="Proxima Nova" w:eastAsia="Proxima Nova" w:hAnsi="Proxima Nova"/>
+          <w:sz w:val="20"/>
+          <w:szCs w:val="20"/>
+          <w:rtl w:val="0"/>
+        </w:rPr>
+        <w:t xml:space="preserve">Facilitated comprehensive technical training for three newly assigned Airmen, fostering proficiency and readiness as F-16 maintainers after arrival at the 378th Fighter Squadron.</w:t>
+      </w:r>
+    </w:p>
+    <w:p>
+      <w:pPr>
+        <w:numPr>
+          <w:ilvl w:val="0"/>
+          <w:numId w:val="3"/>
+        </w:numPr>
+        <w:spacing w:line="240" w:lineRule="auto"/>
+        <w:ind w:left="720" w:hanging="360"/>
+        <w:rPr>
+          <w:rFonts w:ascii="Proxima Nova" w:cs="Proxima Nova" w:eastAsia="Proxima Nova" w:hAnsi="Proxima Nova"/>
+          <w:sz w:val="20"/>
+          <w:szCs w:val="20"/>
+          <w:u w:val="none"/>
+        </w:rPr>
+      </w:pPr>
+      <w:r>
+        <w:rPr>
+          <w:rFonts w:ascii="Proxima Nova" w:cs="Proxima Nova" w:eastAsia="Proxima Nova" w:hAnsi="Proxima Nova"/>
+          <w:sz w:val="20"/>
+          <w:szCs w:val="20"/>
+          <w:rtl w:val="0"/>
+        </w:rPr>
+        <w:t xml:space="preserve">Exercised exceptional troubleshooting knowledge over extended periods, dedicating significant time and effort to resolve complex aircraft issues, thereby ensuring the proper restoration of a flight-worthy status fleet.</w:t>
+      </w:r>
+    </w:p>
+    <w:p>
+      <w:pPr>
+        <w:spacing w:line="240" w:lineRule="auto"/>
+        <w:rPr>
+          <w:rFonts w:ascii="Proxima Nova" w:cs="Proxima Nova" w:eastAsia="Proxima Nova" w:hAnsi="Proxima Nova"/>
+          <w:sz w:val="20"/>
+          <w:szCs w:val="20"/>
+        </w:rPr>
+      </w:pPr>
+      <w:r>
+        <w:rPr>
+          <w:rFonts w:ascii="Proxima Nova" w:cs="Proxima Nova" w:eastAsia="Proxima Nova" w:hAnsi="Proxima Nova"/>
+          <w:b w:val="1"/>
+          <w:sz w:val="28"/>
+          <w:szCs w:val="28"/>
+          <w:u w:val="single"/>
+          <w:rtl w:val="0"/>
+        </w:rPr>
+        <w:t xml:space="preserve">Certifications</w:t>
+      </w:r>
+      <w:r>
+        <w:rPr>
+          <w:rFonts w:ascii="Proxima Nova" w:cs="Proxima Nova" w:eastAsia="Proxima Nova" w:hAnsi="Proxima Nova"/>
+          <w:b w:val="1"/>
+          <w:sz w:val="28"/>
+          <w:szCs w:val="28"/>
+          <w:rtl w:val="0"/>
+        </w:rPr>
+        <w:tab/>
+        <w:tab/>
+        <w:tab/>
+        <w:tab/>
+        <w:tab/>
+        <w:tab/>
+        <w:tab/>
+        <w:tab/>
+        <w:tab/>
+        <w:tab/>
+        <w:tab/>
+      </w:r>
+      <w:r>
+        <w:rPr>
+          <w:rFonts w:ascii="Proxima Nova" w:cs="Proxima Nova" w:eastAsia="Proxima Nova" w:hAnsi="Proxima Nova"/>
+          <w:b w:val="1"/>
+          <w:sz w:val="20"/>
+          <w:szCs w:val="20"/>
+          <w:rtl w:val="0"/>
+        </w:rPr>
+        <w:t xml:space="preserve">01/2021-03/2023</w:t>
       </w:r>
       <w:r>
         <w:rPr>
@@ -604,11 +1125,22 @@
       <w:r>
         <w:rPr>
           <w:rFonts w:ascii="Proxima Nova" w:cs="Proxima Nova" w:eastAsia="Proxima Nova" w:hAnsi="Proxima Nova"/>
-          <w:sz w:val="20"/>
-          <w:szCs w:val="20"/>
-          <w:rtl w:val="0"/>
-        </w:rPr>
-        <w:t xml:space="preserve">Enhanced AI tool parsing &amp; filtering, resulting in 42% efficiency response improvement.</w:t>
+          <w:b w:val="1"/>
+          <w:sz w:val="20"/>
+          <w:szCs w:val="20"/>
+          <w:u w:val="single"/>
+          <w:rtl w:val="0"/>
+        </w:rPr>
+        <w:t xml:space="preserve">Coursera</w:t>
+      </w:r>
+      <w:r>
+        <w:rPr>
+          <w:rFonts w:ascii="Proxima Nova" w:cs="Proxima Nova" w:eastAsia="Proxima Nova" w:hAnsi="Proxima Nova"/>
+          <w:sz w:val="20"/>
+          <w:szCs w:val="20"/>
+          <w:rtl w:val="0"/>
+        </w:rPr>
+        <w:t xml:space="preserve">: Introduction to Front-End Development, React Basics, Advanced React, Programming with JavaScript</w:t>
       </w:r>
     </w:p>
     <w:p>
@@ -628,11 +1160,22 @@
       <w:r>
         <w:rPr>
           <w:rFonts w:ascii="Proxima Nova" w:cs="Proxima Nova" w:eastAsia="Proxima Nova" w:hAnsi="Proxima Nova"/>
-          <w:sz w:val="20"/>
-          <w:szCs w:val="20"/>
-          <w:rtl w:val="0"/>
-        </w:rPr>
-        <w:t xml:space="preserve">Engineered prompt directives to guide AI to better format responses, resulting in improved response output.</w:t>
+          <w:b w:val="1"/>
+          <w:sz w:val="20"/>
+          <w:szCs w:val="20"/>
+          <w:u w:val="single"/>
+          <w:rtl w:val="0"/>
+        </w:rPr>
+        <w:t xml:space="preserve">CodeCademy</w:t>
+      </w:r>
+      <w:r>
+        <w:rPr>
+          <w:rFonts w:ascii="Proxima Nova" w:cs="Proxima Nova" w:eastAsia="Proxima Nova" w:hAnsi="Proxima Nova"/>
+          <w:sz w:val="20"/>
+          <w:szCs w:val="20"/>
+          <w:rtl w:val="0"/>
+        </w:rPr>
+        <w:t xml:space="preserve">: Build a Website with HTML, CSS, and GitHub Pages</w:t>
       </w:r>
     </w:p>
     <w:p>
@@ -652,11 +1195,22 @@
       <w:r>
         <w:rPr>
           <w:rFonts w:ascii="Proxima Nova" w:cs="Proxima Nova" w:eastAsia="Proxima Nova" w:hAnsi="Proxima Nova"/>
-          <w:sz w:val="20"/>
-          <w:szCs w:val="20"/>
-          <w:rtl w:val="0"/>
-        </w:rPr>
-        <w:t xml:space="preserve">Incorporated safety regulations for the AI tool to ensure tool resilience and longevity. </w:t>
+          <w:b w:val="1"/>
+          <w:sz w:val="20"/>
+          <w:szCs w:val="20"/>
+          <w:u w:val="single"/>
+          <w:rtl w:val="0"/>
+        </w:rPr>
+        <w:t xml:space="preserve">LinkedIn Learning:</w:t>
+      </w:r>
+      <w:r>
+        <w:rPr>
+          <w:rFonts w:ascii="Proxima Nova" w:cs="Proxima Nova" w:eastAsia="Proxima Nova" w:hAnsi="Proxima Nova"/>
+          <w:sz w:val="20"/>
+          <w:szCs w:val="20"/>
+          <w:rtl w:val="0"/>
+        </w:rPr>
+        <w:t xml:space="preserve"> Functional Programming with ES6, Foundations: Data Structures, React: Working with APIs</w:t>
       </w:r>
     </w:p>
     <w:p>
@@ -669,182 +1223,30 @@
         <w:ind w:left="720" w:hanging="360"/>
         <w:rPr>
           <w:rFonts w:ascii="Proxima Nova" w:cs="Proxima Nova" w:eastAsia="Proxima Nova" w:hAnsi="Proxima Nova"/>
-          <w:sz w:val="20"/>
-          <w:szCs w:val="20"/>
-          <w:u w:val="none"/>
-        </w:rPr>
-      </w:pPr>
-      <w:r>
-        <w:rPr>
-          <w:rFonts w:ascii="Proxima Nova" w:cs="Proxima Nova" w:eastAsia="Proxima Nova" w:hAnsi="Proxima Nova"/>
-          <w:sz w:val="20"/>
-          <w:szCs w:val="20"/>
-          <w:rtl w:val="0"/>
-        </w:rPr>
-        <w:t xml:space="preserve">Communicated daily to ensure prompt and accurate solutions delivering rapid, quality results</w:t>
-      </w:r>
-    </w:p>
-    <w:p>
-      <w:pPr>
-        <w:spacing w:line="240" w:lineRule="auto"/>
-        <w:rPr>
-          <w:rFonts w:ascii="Proxima Nova" w:cs="Proxima Nova" w:eastAsia="Proxima Nova" w:hAnsi="Proxima Nova"/>
-          <w:b w:val="1"/>
-          <w:sz w:val="20"/>
-          <w:szCs w:val="20"/>
-        </w:rPr>
-      </w:pPr>
-      <w:r>
-        <w:rPr>
-          <w:rFonts w:ascii="Proxima Nova" w:cs="Proxima Nova" w:eastAsia="Proxima Nova" w:hAnsi="Proxima Nova"/>
-          <w:b w:val="1"/>
-          <w:sz w:val="20"/>
-          <w:szCs w:val="20"/>
-          <w:rtl w:val="0"/>
-        </w:rPr>
-        <w:t xml:space="preserve">Vets Who Code: (</w:t>
-      </w:r>
-      <w:hyperlink r:id="rId9">
-        <w:r>
-          <w:rPr>
-            <w:rFonts w:ascii="Proxima Nova" w:cs="Proxima Nova" w:eastAsia="Proxima Nova" w:hAnsi="Proxima Nova"/>
-            <w:b w:val="1"/>
-            <w:color w:val="1155cc"/>
-            <w:sz w:val="20"/>
-            <w:szCs w:val="20"/>
-            <w:u w:val="single"/>
-            <w:rtl w:val="0"/>
-          </w:rPr>
-          <w:t xml:space="preserve">GitHub Link</w:t>
-        </w:r>
-      </w:hyperlink>
-      <w:r>
-        <w:rPr>
-          <w:rFonts w:ascii="Proxima Nova" w:cs="Proxima Nova" w:eastAsia="Proxima Nova" w:hAnsi="Proxima Nova"/>
-          <w:b w:val="1"/>
-          <w:sz w:val="20"/>
-          <w:szCs w:val="20"/>
-          <w:rtl w:val="0"/>
-        </w:rPr>
-        <w:t xml:space="preserve">)</w:t>
-      </w:r>
-    </w:p>
-    <w:p>
-      <w:pPr>
-        <w:spacing w:line="240" w:lineRule="auto"/>
-        <w:rPr>
-          <w:rFonts w:ascii="Proxima Nova" w:cs="Proxima Nova" w:eastAsia="Proxima Nova" w:hAnsi="Proxima Nova"/>
-          <w:b w:val="1"/>
-          <w:sz w:val="20"/>
-          <w:szCs w:val="20"/>
-        </w:rPr>
-      </w:pPr>
-      <w:r>
-        <w:rPr>
-          <w:rFonts w:ascii="Proxima Nova" w:cs="Proxima Nova" w:eastAsia="Proxima Nova" w:hAnsi="Proxima Nova"/>
-          <w:b w:val="1"/>
-          <w:sz w:val="20"/>
-          <w:szCs w:val="20"/>
-          <w:rtl w:val="0"/>
-        </w:rPr>
-        <w:t xml:space="preserve">Web Developer Bootcamp</w:t>
-      </w:r>
-    </w:p>
-    <w:p>
-      <w:pPr>
-        <w:numPr>
-          <w:ilvl w:val="0"/>
-          <w:numId w:val="2"/>
-        </w:numPr>
-        <w:spacing w:line="240" w:lineRule="auto"/>
-        <w:ind w:left="720" w:hanging="360"/>
-        <w:rPr>
-          <w:rFonts w:ascii="Proxima Nova" w:cs="Proxima Nova" w:eastAsia="Proxima Nova" w:hAnsi="Proxima Nova"/>
-          <w:sz w:val="20"/>
-          <w:szCs w:val="20"/>
-        </w:rPr>
-      </w:pPr>
-      <w:r>
-        <w:rPr>
-          <w:rFonts w:ascii="Proxima Nova" w:cs="Proxima Nova" w:eastAsia="Proxima Nova" w:hAnsi="Proxima Nova"/>
-          <w:sz w:val="20"/>
-          <w:szCs w:val="20"/>
-          <w:rtl w:val="0"/>
-        </w:rPr>
-        <w:t xml:space="preserve">Utilized a CI/CD environment to track the development process over the course of 6 months to build a professional portfolio and complete a bootcamp cohort.</w:t>
-      </w:r>
-    </w:p>
-    <w:p>
-      <w:pPr>
-        <w:numPr>
-          <w:ilvl w:val="0"/>
-          <w:numId w:val="2"/>
-        </w:numPr>
-        <w:spacing w:line="240" w:lineRule="auto"/>
-        <w:ind w:left="720" w:hanging="360"/>
-        <w:rPr>
-          <w:rFonts w:ascii="Proxima Nova" w:cs="Proxima Nova" w:eastAsia="Proxima Nova" w:hAnsi="Proxima Nova"/>
-          <w:sz w:val="20"/>
-          <w:szCs w:val="20"/>
-        </w:rPr>
-      </w:pPr>
-      <w:r>
-        <w:rPr>
-          <w:rFonts w:ascii="Proxima Nova" w:cs="Proxima Nova" w:eastAsia="Proxima Nova" w:hAnsi="Proxima Nova"/>
-          <w:sz w:val="20"/>
-          <w:szCs w:val="20"/>
-          <w:rtl w:val="0"/>
-        </w:rPr>
-        <w:t xml:space="preserve">Completed a migration process from a static HTML page to a full stack React web app, while also using technologies like TypeScript, Next.js, Node.js, Git, &amp; CSS improving overall developer experience.</w:t>
-      </w:r>
-    </w:p>
-    <w:p>
-      <w:pPr>
-        <w:numPr>
-          <w:ilvl w:val="0"/>
-          <w:numId w:val="2"/>
-        </w:numPr>
-        <w:spacing w:line="240" w:lineRule="auto"/>
-        <w:ind w:left="720" w:hanging="360"/>
-        <w:rPr>
-          <w:rFonts w:ascii="Proxima Nova" w:cs="Proxima Nova" w:eastAsia="Proxima Nova" w:hAnsi="Proxima Nova"/>
-          <w:sz w:val="20"/>
-          <w:szCs w:val="20"/>
-        </w:rPr>
-      </w:pPr>
-      <w:r>
-        <w:rPr>
-          <w:rFonts w:ascii="Proxima Nova" w:cs="Proxima Nova" w:eastAsia="Proxima Nova" w:hAnsi="Proxima Nova"/>
-          <w:sz w:val="20"/>
-          <w:szCs w:val="20"/>
-          <w:rtl w:val="0"/>
-        </w:rPr>
-        <w:t xml:space="preserve">Developed API endpoints using serverless infrastructure and serverless functions offered by Next.js to display dynamic information more efficiently.</w:t>
-      </w:r>
-    </w:p>
-    <w:p>
-      <w:pPr>
-        <w:numPr>
-          <w:ilvl w:val="0"/>
-          <w:numId w:val="2"/>
-        </w:numPr>
-        <w:spacing w:line="240" w:lineRule="auto"/>
-        <w:ind w:left="720" w:hanging="360"/>
-        <w:rPr>
-          <w:rFonts w:ascii="Proxima Nova" w:cs="Proxima Nova" w:eastAsia="Proxima Nova" w:hAnsi="Proxima Nova"/>
-          <w:sz w:val="20"/>
-          <w:szCs w:val="20"/>
-          <w:u w:val="none"/>
-        </w:rPr>
-      </w:pPr>
-      <w:r>
-        <w:rPr>
-          <w:rFonts w:ascii="Proxima Nova" w:cs="Proxima Nova" w:eastAsia="Proxima Nova" w:hAnsi="Proxima Nova"/>
-          <w:sz w:val="20"/>
-          <w:szCs w:val="20"/>
-          <w:rtl w:val="0"/>
-        </w:rPr>
-        <w:t xml:space="preserve">Set up Google Analytics v4 to monitor site traffic and monitor performance overall. Custom analytics allow data driven development for the portfolio site to yield the most traffic.</w:t>
+          <w:b w:val="1"/>
+          <w:sz w:val="20"/>
+          <w:szCs w:val="20"/>
+        </w:rPr>
+      </w:pPr>
+      <w:r>
+        <w:rPr>
+          <w:rFonts w:ascii="Proxima Nova" w:cs="Proxima Nova" w:eastAsia="Proxima Nova" w:hAnsi="Proxima Nova"/>
+          <w:b w:val="1"/>
+          <w:sz w:val="20"/>
+          <w:szCs w:val="20"/>
+          <w:u w:val="single"/>
+          <w:rtl w:val="0"/>
+        </w:rPr>
+        <w:t xml:space="preserve">Google:</w:t>
+      </w:r>
+      <w:r>
+        <w:rPr>
+          <w:rFonts w:ascii="Proxima Nova" w:cs="Proxima Nova" w:eastAsia="Proxima Nova" w:hAnsi="Proxima Nova"/>
+          <w:sz w:val="20"/>
+          <w:szCs w:val="20"/>
+          <w:rtl w:val="0"/>
+        </w:rPr>
+        <w:t xml:space="preserve"> IT Support Specialization, IT Security, SysAdmin &amp; Infrastructure, Computer Networking</w:t>
       </w:r>
       <w:r>
         <w:rPr>
@@ -853,9 +1255,9 @@
       </w:r>
     </w:p>
     <w:sectPr>
-      <w:footerReference r:id="rId10" w:type="default"/>
+      <w:footerReference r:id="rId8" w:type="default"/>
       <w:pgSz w:h="15840" w:w="12240" w:orient="portrait"/>
-      <w:pgMar w:bottom="1440" w:top="1440" w:left="1440" w:right="1440" w:header="0" w:footer="0"/>
+      <w:pgMar w:bottom="288" w:top="288" w:left="288" w:right="288" w:header="0" w:footer="0"/>
       <w:pgNumType w:start="1"/>
     </w:sectPr>
   </w:body>

</xml_diff>